<commit_message>
fixed groups and case
</commit_message>
<xml_diff>
--- a/passport.docx
+++ b/passport.docx
@@ -34,15 +34,7 @@
           <w:sz w:val="24"/>
           <w:szCs w:val="24"/>
         </w:rPr>
-        <w:t xml:space="preserve"> </w:t>
-      </w:r>
-      <w:r>
-        <w:rPr>
-          <w:b w:val="0"/>
-          <w:sz w:val="24"/>
-          <w:szCs w:val="24"/>
-        </w:rPr>
-        <w:t>Методы искусственного интеллекта в задачах обработки результатов дистанционного зондирования Земли</w:t>
+        <w:t xml:space="preserve"> Методы искусственного интеллекта в задачах обработки результатов дистанционного зондирования Земли</w:t>
       </w:r>
     </w:p>
     <w:p>
@@ -191,23 +183,7 @@
           <w:sz w:val="24"/>
           <w:szCs w:val="24"/>
         </w:rPr>
-        <w:t>Кириллова Елена Константиновна</w:t>
-      </w:r>
-      <w:r>
-        <w:rPr>
-          <w:b w:val="0"/>
-          <w:sz w:val="24"/>
-          <w:szCs w:val="24"/>
-        </w:rPr>
-        <w:t xml:space="preserve"> </w:t>
-      </w:r>
-      <w:r>
-        <w:rPr>
-          <w:b w:val="0"/>
-          <w:sz w:val="24"/>
-          <w:szCs w:val="24"/>
-        </w:rPr>
-        <w:t>@KirillovaElenaK</w:t>
+        <w:t>Кириллова Елена Константиновна @KirillovaElenaK</w:t>
       </w:r>
     </w:p>
     <w:p>
@@ -345,7 +321,21 @@
           <w:i/>
           <w:iCs/>
         </w:rPr>
-        <w:t>Классификация различных сельскохозяйственных культур на спутниковых снимках с использованием нейронных сетей</w:t>
+        <w:t>Сегментация сельскохозяйственных культур на спут</w:t>
+      </w:r>
+      <w:r>
+        <w:rPr>
+          <w:i/>
+          <w:iCs/>
+        </w:rPr>
+        <w:t>н</w:t>
+      </w:r>
+      <w:r>
+        <w:rPr>
+          <w:i/>
+          <w:iCs/>
+        </w:rPr>
+        <w:t>иковых снимках с использованием нейронных сетей и индекса NDVI</w:t>
       </w:r>
       <w:r>
         <w:rPr>
@@ -1832,7 +1822,30 @@
                 <w:sz w:val="20"/>
                 <w:szCs w:val="20"/>
               </w:rPr>
-              <w:t>М8О-210Б-23</w:t>
+              <w:t>М8О-2</w:t>
+            </w:r>
+            <w:r>
+              <w:rPr>
+                <w:rFonts w:eastAsia="Times New Roman"/>
+                <w:i/>
+                <w:iCs/>
+                <w:color w:val="000000"/>
+                <w:sz w:val="20"/>
+                <w:szCs w:val="20"/>
+                <w:lang w:val="ru-RU"/>
+              </w:rPr>
+              <w:t>03</w:t>
+            </w:r>
+            <w:r>
+              <w:rPr>
+                <w:rFonts w:eastAsia="Times New Roman"/>
+                <w:i/>
+                <w:iCs/>
+                <w:color w:val="000000"/>
+                <w:sz w:val="20"/>
+                <w:szCs w:val="20"/>
+              </w:rPr>
+              <w:t>Б-23</w:t>
             </w:r>
           </w:p>
         </w:tc>
@@ -2384,7 +2397,30 @@
                 <w:sz w:val="20"/>
                 <w:szCs w:val="20"/>
               </w:rPr>
-              <w:t>М8О-203Б-23</w:t>
+              <w:t>М8О-20</w:t>
+            </w:r>
+            <w:r>
+              <w:rPr>
+                <w:rFonts w:eastAsia="Times New Roman"/>
+                <w:i/>
+                <w:iCs/>
+                <w:color w:val="000000"/>
+                <w:sz w:val="20"/>
+                <w:szCs w:val="20"/>
+                <w:lang w:val="ru-RU"/>
+              </w:rPr>
+              <w:t>9</w:t>
+            </w:r>
+            <w:r>
+              <w:rPr>
+                <w:rFonts w:eastAsia="Times New Roman"/>
+                <w:i/>
+                <w:iCs/>
+                <w:color w:val="000000"/>
+                <w:sz w:val="20"/>
+                <w:szCs w:val="20"/>
+              </w:rPr>
+              <w:t>Б-23</w:t>
             </w:r>
           </w:p>
         </w:tc>
@@ -3957,15 +3993,7 @@
           <w:u w:color="000000"/>
           <w:lang w:val="en-US"/>
         </w:rPr>
-        <w:t>PASTIS (Processing of Agricultural Satellite Time Series)</w:t>
-      </w:r>
-      <w:r>
-        <w:rPr>
-          <w:spacing w:val="0"/>
-          <w:u w:color="000000"/>
-          <w:lang w:val="en-US"/>
-        </w:rPr>
-        <w:t xml:space="preserve"> (</w:t>
+        <w:t>PASTIS (Processing of Agricultural Satellite Time Series) (</w:t>
       </w:r>
       <w:hyperlink r:id="rId9" w:history="1">
         <w:r>
@@ -4016,15 +4044,7 @@
           <w:u w:color="000000"/>
           <w:lang w:val="en-US"/>
         </w:rPr>
-        <w:t xml:space="preserve"> (Unmanned Aerial Vehicle Video Dataset) </w:t>
-      </w:r>
-      <w:r>
-        <w:rPr>
-          <w:spacing w:val="0"/>
-          <w:u w:color="000000"/>
-          <w:lang w:val="en-US"/>
-        </w:rPr>
-        <w:t>(</w:t>
+        <w:t xml:space="preserve"> (Unmanned Aerial Vehicle Video Dataset) (</w:t>
       </w:r>
       <w:hyperlink r:id="rId10" w:history="1">
         <w:r>
@@ -4065,15 +4085,7 @@
           <w:u w:color="000000"/>
           <w:lang w:val="en-US"/>
         </w:rPr>
-        <w:t>VDD (Varied Drone Dataset)</w:t>
-      </w:r>
-      <w:r>
-        <w:rPr>
-          <w:spacing w:val="0"/>
-          <w:u w:color="000000"/>
-          <w:lang w:val="en-US"/>
-        </w:rPr>
-        <w:t xml:space="preserve"> (</w:t>
+        <w:t>VDD (Varied Drone Dataset) (</w:t>
       </w:r>
       <w:hyperlink r:id="rId11" w:history="1">
         <w:r>
@@ -4114,15 +4126,7 @@
           <w:u w:color="000000"/>
           <w:lang w:val="en-US"/>
         </w:rPr>
-        <w:t>ICG Semantic Drone Dataset</w:t>
-      </w:r>
-      <w:r>
-        <w:rPr>
-          <w:spacing w:val="0"/>
-          <w:u w:color="000000"/>
-          <w:lang w:val="en-US"/>
-        </w:rPr>
-        <w:t xml:space="preserve"> (</w:t>
+        <w:t>ICG Semantic Drone Dataset (</w:t>
       </w:r>
       <w:hyperlink r:id="rId12" w:history="1">
         <w:r>
@@ -5364,6 +5368,7 @@
   <w:style w:type="character" w:default="1" w:styleId="a0">
     <w:name w:val="Default Paragraph Font"/>
     <w:uiPriority w:val="1"/>
+    <w:semiHidden/>
     <w:unhideWhenUsed/>
   </w:style>
   <w:style w:type="table" w:default="1" w:styleId="a1">

</xml_diff>

<commit_message>
added task table and ml work
</commit_message>
<xml_diff>
--- a/passport.docx
+++ b/passport.docx
@@ -158,7 +158,6 @@
         </w:rPr>
         <w:t xml:space="preserve">, </w:t>
       </w:r>
-      <w:proofErr w:type="spellStart"/>
       <w:r>
         <w:rPr>
           <w:b w:val="0"/>
@@ -168,7 +167,6 @@
         </w:rPr>
         <w:t>tg</w:t>
       </w:r>
-      <w:proofErr w:type="spellEnd"/>
       <w:r>
         <w:rPr>
           <w:b w:val="0"/>
@@ -228,7 +226,6 @@
         </w:rPr>
         <w:t xml:space="preserve">, </w:t>
       </w:r>
-      <w:proofErr w:type="spellStart"/>
       <w:r>
         <w:rPr>
           <w:b w:val="0"/>
@@ -238,7 +235,6 @@
         </w:rPr>
         <w:t>tg</w:t>
       </w:r>
-      <w:proofErr w:type="spellEnd"/>
       <w:r>
         <w:rPr>
           <w:b w:val="0"/>
@@ -626,7 +622,6 @@
             </w:pPr>
             <w:bookmarkStart w:id="2" w:name="_3znysh7" w:colFirst="0" w:colLast="0"/>
             <w:bookmarkEnd w:id="2"/>
-            <w:proofErr w:type="spellStart"/>
             <w:r>
               <w:rPr>
                 <w:rFonts w:eastAsia="Times New Roman"/>
@@ -636,43 +631,7 @@
                 <w:sz w:val="20"/>
                 <w:szCs w:val="20"/>
               </w:rPr>
-              <w:t>Группа</w:t>
-            </w:r>
-            <w:proofErr w:type="spellEnd"/>
-            <w:r>
-              <w:rPr>
-                <w:rFonts w:eastAsia="Times New Roman"/>
-                <w:i/>
-                <w:iCs/>
-                <w:color w:val="000000"/>
-                <w:sz w:val="20"/>
-                <w:szCs w:val="20"/>
-              </w:rPr>
-              <w:t xml:space="preserve"> </w:t>
-            </w:r>
-            <w:proofErr w:type="spellStart"/>
-            <w:r>
-              <w:rPr>
-                <w:rFonts w:eastAsia="Times New Roman"/>
-                <w:i/>
-                <w:iCs/>
-                <w:color w:val="000000"/>
-                <w:sz w:val="20"/>
-                <w:szCs w:val="20"/>
-              </w:rPr>
-              <w:t>по</w:t>
-            </w:r>
-            <w:proofErr w:type="spellEnd"/>
-            <w:r>
-              <w:rPr>
-                <w:rFonts w:eastAsia="Times New Roman"/>
-                <w:i/>
-                <w:iCs/>
-                <w:color w:val="000000"/>
-                <w:sz w:val="20"/>
-                <w:szCs w:val="20"/>
-              </w:rPr>
-              <w:t xml:space="preserve"> ООП</w:t>
+              <w:t>Группа по ООП</w:t>
             </w:r>
           </w:p>
         </w:tc>
@@ -694,7 +653,6 @@
                 <w:szCs w:val="20"/>
               </w:rPr>
             </w:pPr>
-            <w:proofErr w:type="spellStart"/>
             <w:r>
               <w:rPr>
                 <w:rFonts w:eastAsia="Times New Roman"/>
@@ -704,33 +662,8 @@
                 <w:sz w:val="20"/>
                 <w:szCs w:val="20"/>
               </w:rPr>
-              <w:t>Роль</w:t>
+              <w:t>Роль в команде</w:t>
             </w:r>
-            <w:proofErr w:type="spellEnd"/>
-            <w:r>
-              <w:rPr>
-                <w:rFonts w:eastAsia="Times New Roman"/>
-                <w:i/>
-                <w:iCs/>
-                <w:color w:val="000000"/>
-                <w:sz w:val="20"/>
-                <w:szCs w:val="20"/>
-              </w:rPr>
-              <w:t xml:space="preserve"> в </w:t>
-            </w:r>
-            <w:proofErr w:type="spellStart"/>
-            <w:r>
-              <w:rPr>
-                <w:rFonts w:eastAsia="Times New Roman"/>
-                <w:i/>
-                <w:iCs/>
-                <w:color w:val="000000"/>
-                <w:sz w:val="20"/>
-                <w:szCs w:val="20"/>
-              </w:rPr>
-              <w:t>команде</w:t>
-            </w:r>
-            <w:proofErr w:type="spellEnd"/>
           </w:p>
         </w:tc>
         <w:bookmarkStart w:id="3" w:name="_2et92p0" w:colFirst="0" w:colLast="0"/>
@@ -792,7 +725,6 @@
               </w:rPr>
             </w:pPr>
             <w:bookmarkStart w:id="5" w:name="_Hlk185099051"/>
-            <w:proofErr w:type="spellStart"/>
             <w:r>
               <w:rPr>
                 <w:i/>
@@ -800,50 +732,9 @@
                 <w:sz w:val="20"/>
                 <w:szCs w:val="20"/>
               </w:rPr>
-              <w:t>Кириллова</w:t>
-            </w:r>
-            <w:proofErr w:type="spellEnd"/>
-            <w:r>
-              <w:rPr>
-                <w:i/>
-                <w:iCs/>
-                <w:sz w:val="20"/>
-                <w:szCs w:val="20"/>
-              </w:rPr>
-              <w:t xml:space="preserve"> </w:t>
-            </w:r>
-            <w:proofErr w:type="spellStart"/>
-            <w:r>
-              <w:rPr>
-                <w:i/>
-                <w:iCs/>
-                <w:sz w:val="20"/>
-                <w:szCs w:val="20"/>
-              </w:rPr>
-              <w:t>Елена</w:t>
-            </w:r>
-            <w:proofErr w:type="spellEnd"/>
-            <w:r>
-              <w:rPr>
-                <w:i/>
-                <w:iCs/>
-                <w:sz w:val="20"/>
-                <w:szCs w:val="20"/>
-              </w:rPr>
-              <w:t xml:space="preserve"> </w:t>
-            </w:r>
-            <w:proofErr w:type="spellStart"/>
-            <w:r>
-              <w:rPr>
-                <w:i/>
-                <w:iCs/>
-                <w:sz w:val="20"/>
-                <w:szCs w:val="20"/>
-              </w:rPr>
-              <w:t>Константиновна</w:t>
+              <w:t>Кириллова Елена Константиновна</w:t>
             </w:r>
             <w:bookmarkEnd w:id="5"/>
-            <w:proofErr w:type="spellEnd"/>
           </w:p>
         </w:tc>
         <w:tc>
@@ -927,21 +818,8 @@
                 <w:sz w:val="20"/>
                 <w:szCs w:val="20"/>
               </w:rPr>
-              <w:t xml:space="preserve">frontend- </w:t>
+              <w:t>frontend- разработчик</w:t>
             </w:r>
-            <w:proofErr w:type="spellStart"/>
-            <w:r>
-              <w:rPr>
-                <w:rFonts w:eastAsia="Times New Roman"/>
-                <w:i/>
-                <w:iCs/>
-                <w:color w:val="000000"/>
-                <w:sz w:val="20"/>
-                <w:szCs w:val="20"/>
-              </w:rPr>
-              <w:t>разработчик</w:t>
-            </w:r>
-            <w:proofErr w:type="spellEnd"/>
           </w:p>
         </w:tc>
       </w:tr>
@@ -1000,7 +878,6 @@
                 <w:szCs w:val="20"/>
               </w:rPr>
             </w:pPr>
-            <w:proofErr w:type="spellStart"/>
             <w:r>
               <w:rPr>
                 <w:i/>
@@ -1008,49 +885,8 @@
                 <w:sz w:val="20"/>
                 <w:szCs w:val="20"/>
               </w:rPr>
-              <w:t>Борисов</w:t>
+              <w:t>Борисов Денис Сергеевич</w:t>
             </w:r>
-            <w:proofErr w:type="spellEnd"/>
-            <w:r>
-              <w:rPr>
-                <w:i/>
-                <w:iCs/>
-                <w:sz w:val="20"/>
-                <w:szCs w:val="20"/>
-              </w:rPr>
-              <w:t xml:space="preserve"> </w:t>
-            </w:r>
-            <w:proofErr w:type="spellStart"/>
-            <w:r>
-              <w:rPr>
-                <w:i/>
-                <w:iCs/>
-                <w:sz w:val="20"/>
-                <w:szCs w:val="20"/>
-              </w:rPr>
-              <w:t>Денис</w:t>
-            </w:r>
-            <w:proofErr w:type="spellEnd"/>
-            <w:r>
-              <w:rPr>
-                <w:i/>
-                <w:iCs/>
-                <w:sz w:val="20"/>
-                <w:szCs w:val="20"/>
-              </w:rPr>
-              <w:t xml:space="preserve"> </w:t>
-            </w:r>
-            <w:proofErr w:type="spellStart"/>
-            <w:r>
-              <w:rPr>
-                <w:i/>
-                <w:iCs/>
-                <w:sz w:val="20"/>
-                <w:szCs w:val="20"/>
-              </w:rPr>
-              <w:t>Сергеевич</w:t>
-            </w:r>
-            <w:proofErr w:type="spellEnd"/>
           </w:p>
         </w:tc>
         <w:tc>
@@ -1111,21 +947,8 @@
                 <w:sz w:val="20"/>
                 <w:szCs w:val="20"/>
               </w:rPr>
-              <w:t>Backend-</w:t>
+              <w:t>Backend-разработчик</w:t>
             </w:r>
-            <w:proofErr w:type="spellStart"/>
-            <w:r>
-              <w:rPr>
-                <w:rFonts w:eastAsia="Times New Roman"/>
-                <w:i/>
-                <w:iCs/>
-                <w:color w:val="000000"/>
-                <w:sz w:val="20"/>
-                <w:szCs w:val="20"/>
-              </w:rPr>
-              <w:t>разработчик</w:t>
-            </w:r>
-            <w:proofErr w:type="spellEnd"/>
           </w:p>
         </w:tc>
       </w:tr>
@@ -1184,7 +1007,6 @@
                 <w:szCs w:val="20"/>
               </w:rPr>
             </w:pPr>
-            <w:proofErr w:type="spellStart"/>
             <w:r>
               <w:rPr>
                 <w:i/>
@@ -1192,49 +1014,8 @@
                 <w:sz w:val="20"/>
                 <w:szCs w:val="20"/>
               </w:rPr>
-              <w:t>Ветошкина</w:t>
+              <w:t>Ветошкина София Владимировна</w:t>
             </w:r>
-            <w:proofErr w:type="spellEnd"/>
-            <w:r>
-              <w:rPr>
-                <w:i/>
-                <w:iCs/>
-                <w:sz w:val="20"/>
-                <w:szCs w:val="20"/>
-              </w:rPr>
-              <w:t xml:space="preserve"> </w:t>
-            </w:r>
-            <w:proofErr w:type="spellStart"/>
-            <w:r>
-              <w:rPr>
-                <w:i/>
-                <w:iCs/>
-                <w:sz w:val="20"/>
-                <w:szCs w:val="20"/>
-              </w:rPr>
-              <w:t>София</w:t>
-            </w:r>
-            <w:proofErr w:type="spellEnd"/>
-            <w:r>
-              <w:rPr>
-                <w:i/>
-                <w:iCs/>
-                <w:sz w:val="20"/>
-                <w:szCs w:val="20"/>
-              </w:rPr>
-              <w:t xml:space="preserve"> </w:t>
-            </w:r>
-            <w:proofErr w:type="spellStart"/>
-            <w:r>
-              <w:rPr>
-                <w:i/>
-                <w:iCs/>
-                <w:sz w:val="20"/>
-                <w:szCs w:val="20"/>
-              </w:rPr>
-              <w:t>Владимировна</w:t>
-            </w:r>
-            <w:proofErr w:type="spellEnd"/>
           </w:p>
         </w:tc>
         <w:tc>
@@ -1295,21 +1076,8 @@
                 <w:sz w:val="20"/>
                 <w:szCs w:val="20"/>
               </w:rPr>
-              <w:t>Frontend-</w:t>
+              <w:t>Frontend-разработчик</w:t>
             </w:r>
-            <w:proofErr w:type="spellStart"/>
-            <w:r>
-              <w:rPr>
-                <w:rFonts w:eastAsia="Times New Roman"/>
-                <w:i/>
-                <w:iCs/>
-                <w:color w:val="000000"/>
-                <w:sz w:val="20"/>
-                <w:szCs w:val="20"/>
-              </w:rPr>
-              <w:t>разработчик</w:t>
-            </w:r>
-            <w:proofErr w:type="spellEnd"/>
           </w:p>
         </w:tc>
       </w:tr>
@@ -1375,19 +1143,8 @@
                 <w:sz w:val="20"/>
                 <w:szCs w:val="20"/>
               </w:rPr>
-              <w:t xml:space="preserve">Власко Михаил </w:t>
+              <w:t>Власко Михаил Михайлович</w:t>
             </w:r>
-            <w:proofErr w:type="spellStart"/>
-            <w:r>
-              <w:rPr>
-                <w:i/>
-                <w:iCs/>
-                <w:sz w:val="20"/>
-                <w:szCs w:val="20"/>
-              </w:rPr>
-              <w:t>Михайлович</w:t>
-            </w:r>
-            <w:proofErr w:type="spellEnd"/>
           </w:p>
         </w:tc>
         <w:tc>
@@ -1439,7 +1196,6 @@
                 <w:szCs w:val="20"/>
               </w:rPr>
             </w:pPr>
-            <w:proofErr w:type="spellStart"/>
             <w:r>
               <w:rPr>
                 <w:rFonts w:eastAsia="Times New Roman"/>
@@ -1449,57 +1205,8 @@
                 <w:sz w:val="20"/>
                 <w:szCs w:val="20"/>
               </w:rPr>
-              <w:t>Технический</w:t>
+              <w:t>Технический писатель, Backend-разработчик</w:t>
             </w:r>
-            <w:proofErr w:type="spellEnd"/>
-            <w:r>
-              <w:rPr>
-                <w:rFonts w:eastAsia="Times New Roman"/>
-                <w:i/>
-                <w:iCs/>
-                <w:color w:val="000000"/>
-                <w:sz w:val="20"/>
-                <w:szCs w:val="20"/>
-              </w:rPr>
-              <w:t xml:space="preserve"> </w:t>
-            </w:r>
-            <w:proofErr w:type="spellStart"/>
-            <w:r>
-              <w:rPr>
-                <w:rFonts w:eastAsia="Times New Roman"/>
-                <w:i/>
-                <w:iCs/>
-                <w:color w:val="000000"/>
-                <w:sz w:val="20"/>
-                <w:szCs w:val="20"/>
-              </w:rPr>
-              <w:t>писатель</w:t>
-            </w:r>
-            <w:proofErr w:type="spellEnd"/>
-            <w:r>
-              <w:rPr>
-                <w:rFonts w:eastAsia="Times New Roman"/>
-                <w:i/>
-                <w:iCs/>
-                <w:color w:val="000000"/>
-                <w:sz w:val="20"/>
-                <w:szCs w:val="20"/>
-              </w:rPr>
-              <w:t>, Backend-</w:t>
-            </w:r>
-            <w:proofErr w:type="spellStart"/>
-            <w:r>
-              <w:rPr>
-                <w:rFonts w:eastAsia="Times New Roman"/>
-                <w:i/>
-                <w:iCs/>
-                <w:color w:val="000000"/>
-                <w:sz w:val="20"/>
-                <w:szCs w:val="20"/>
-              </w:rPr>
-              <w:t>разработчик</w:t>
-            </w:r>
-            <w:proofErr w:type="spellEnd"/>
           </w:p>
         </w:tc>
       </w:tr>
@@ -1558,7 +1265,6 @@
                 <w:szCs w:val="20"/>
               </w:rPr>
             </w:pPr>
-            <w:proofErr w:type="spellStart"/>
             <w:r>
               <w:rPr>
                 <w:i/>
@@ -1566,49 +1272,8 @@
                 <w:sz w:val="20"/>
                 <w:szCs w:val="20"/>
               </w:rPr>
-              <w:t>Жуховицкий</w:t>
+              <w:t>Жуховицкий Александр Дмитриевич</w:t>
             </w:r>
-            <w:proofErr w:type="spellEnd"/>
-            <w:r>
-              <w:rPr>
-                <w:i/>
-                <w:iCs/>
-                <w:sz w:val="20"/>
-                <w:szCs w:val="20"/>
-              </w:rPr>
-              <w:t xml:space="preserve"> </w:t>
-            </w:r>
-            <w:proofErr w:type="spellStart"/>
-            <w:r>
-              <w:rPr>
-                <w:i/>
-                <w:iCs/>
-                <w:sz w:val="20"/>
-                <w:szCs w:val="20"/>
-              </w:rPr>
-              <w:t>Александр</w:t>
-            </w:r>
-            <w:proofErr w:type="spellEnd"/>
-            <w:r>
-              <w:rPr>
-                <w:i/>
-                <w:iCs/>
-                <w:sz w:val="20"/>
-                <w:szCs w:val="20"/>
-              </w:rPr>
-              <w:t xml:space="preserve"> </w:t>
-            </w:r>
-            <w:proofErr w:type="spellStart"/>
-            <w:r>
-              <w:rPr>
-                <w:i/>
-                <w:iCs/>
-                <w:sz w:val="20"/>
-                <w:szCs w:val="20"/>
-              </w:rPr>
-              <w:t>Дмитриевич</w:t>
-            </w:r>
-            <w:proofErr w:type="spellEnd"/>
           </w:p>
         </w:tc>
         <w:tc>
@@ -1669,21 +1334,8 @@
                 <w:sz w:val="20"/>
                 <w:szCs w:val="20"/>
               </w:rPr>
-              <w:t>Backend-</w:t>
+              <w:t>Backend-разработчик</w:t>
             </w:r>
-            <w:proofErr w:type="spellStart"/>
-            <w:r>
-              <w:rPr>
-                <w:rFonts w:eastAsia="Times New Roman"/>
-                <w:i/>
-                <w:iCs/>
-                <w:color w:val="000000"/>
-                <w:sz w:val="20"/>
-                <w:szCs w:val="20"/>
-              </w:rPr>
-              <w:t>разработчик</w:t>
-            </w:r>
-            <w:proofErr w:type="spellEnd"/>
           </w:p>
         </w:tc>
       </w:tr>
@@ -1742,7 +1394,6 @@
                 <w:szCs w:val="20"/>
               </w:rPr>
             </w:pPr>
-            <w:proofErr w:type="spellStart"/>
             <w:r>
               <w:rPr>
                 <w:i/>
@@ -1750,49 +1401,8 @@
                 <w:sz w:val="20"/>
                 <w:szCs w:val="20"/>
               </w:rPr>
-              <w:t>Михайлов</w:t>
+              <w:t>Михайлов Александр Денисович</w:t>
             </w:r>
-            <w:proofErr w:type="spellEnd"/>
-            <w:r>
-              <w:rPr>
-                <w:i/>
-                <w:iCs/>
-                <w:sz w:val="20"/>
-                <w:szCs w:val="20"/>
-              </w:rPr>
-              <w:t xml:space="preserve"> </w:t>
-            </w:r>
-            <w:proofErr w:type="spellStart"/>
-            <w:r>
-              <w:rPr>
-                <w:i/>
-                <w:iCs/>
-                <w:sz w:val="20"/>
-                <w:szCs w:val="20"/>
-              </w:rPr>
-              <w:t>Александр</w:t>
-            </w:r>
-            <w:proofErr w:type="spellEnd"/>
-            <w:r>
-              <w:rPr>
-                <w:i/>
-                <w:iCs/>
-                <w:sz w:val="20"/>
-                <w:szCs w:val="20"/>
-              </w:rPr>
-              <w:t xml:space="preserve"> </w:t>
-            </w:r>
-            <w:proofErr w:type="spellStart"/>
-            <w:r>
-              <w:rPr>
-                <w:i/>
-                <w:iCs/>
-                <w:sz w:val="20"/>
-                <w:szCs w:val="20"/>
-              </w:rPr>
-              <w:t>Денисович</w:t>
-            </w:r>
-            <w:proofErr w:type="spellEnd"/>
           </w:p>
         </w:tc>
         <w:tc>
@@ -1876,21 +1486,8 @@
                 <w:sz w:val="20"/>
                 <w:szCs w:val="20"/>
               </w:rPr>
-              <w:t>Fullstack-</w:t>
+              <w:t>Fullstack-разработчик</w:t>
             </w:r>
-            <w:proofErr w:type="spellStart"/>
-            <w:r>
-              <w:rPr>
-                <w:rFonts w:eastAsia="Times New Roman"/>
-                <w:i/>
-                <w:iCs/>
-                <w:color w:val="000000"/>
-                <w:sz w:val="20"/>
-                <w:szCs w:val="20"/>
-              </w:rPr>
-              <w:t>разработчик</w:t>
-            </w:r>
-            <w:proofErr w:type="spellEnd"/>
           </w:p>
         </w:tc>
       </w:tr>
@@ -1949,7 +1546,6 @@
                 <w:szCs w:val="20"/>
               </w:rPr>
             </w:pPr>
-            <w:proofErr w:type="spellStart"/>
             <w:r>
               <w:rPr>
                 <w:i/>
@@ -1957,49 +1553,8 @@
                 <w:sz w:val="20"/>
                 <w:szCs w:val="20"/>
               </w:rPr>
-              <w:t>Никитцев</w:t>
+              <w:t>Никитцев Антон Валерьевич</w:t>
             </w:r>
-            <w:proofErr w:type="spellEnd"/>
-            <w:r>
-              <w:rPr>
-                <w:i/>
-                <w:iCs/>
-                <w:sz w:val="20"/>
-                <w:szCs w:val="20"/>
-              </w:rPr>
-              <w:t xml:space="preserve"> </w:t>
-            </w:r>
-            <w:proofErr w:type="spellStart"/>
-            <w:r>
-              <w:rPr>
-                <w:i/>
-                <w:iCs/>
-                <w:sz w:val="20"/>
-                <w:szCs w:val="20"/>
-              </w:rPr>
-              <w:t>Антон</w:t>
-            </w:r>
-            <w:proofErr w:type="spellEnd"/>
-            <w:r>
-              <w:rPr>
-                <w:i/>
-                <w:iCs/>
-                <w:sz w:val="20"/>
-                <w:szCs w:val="20"/>
-              </w:rPr>
-              <w:t xml:space="preserve"> </w:t>
-            </w:r>
-            <w:proofErr w:type="spellStart"/>
-            <w:r>
-              <w:rPr>
-                <w:i/>
-                <w:iCs/>
-                <w:sz w:val="20"/>
-                <w:szCs w:val="20"/>
-              </w:rPr>
-              <w:t>Валерьевич</w:t>
-            </w:r>
-            <w:proofErr w:type="spellEnd"/>
           </w:p>
         </w:tc>
         <w:tc>
@@ -2060,21 +1615,8 @@
                 <w:sz w:val="20"/>
                 <w:szCs w:val="20"/>
               </w:rPr>
-              <w:t>Fullstack-</w:t>
+              <w:t>Fullstack-разработчик</w:t>
             </w:r>
-            <w:proofErr w:type="spellStart"/>
-            <w:r>
-              <w:rPr>
-                <w:rFonts w:eastAsia="Times New Roman"/>
-                <w:i/>
-                <w:iCs/>
-                <w:color w:val="000000"/>
-                <w:sz w:val="20"/>
-                <w:szCs w:val="20"/>
-              </w:rPr>
-              <w:t>разработчик</w:t>
-            </w:r>
-            <w:proofErr w:type="spellEnd"/>
           </w:p>
         </w:tc>
       </w:tr>
@@ -2133,7 +1675,6 @@
                 <w:szCs w:val="20"/>
               </w:rPr>
             </w:pPr>
-            <w:proofErr w:type="spellStart"/>
             <w:r>
               <w:rPr>
                 <w:i/>
@@ -2141,49 +1682,8 @@
                 <w:sz w:val="20"/>
                 <w:szCs w:val="20"/>
               </w:rPr>
-              <w:t>Слободин</w:t>
+              <w:t>Слободин Никита Алексеевич</w:t>
             </w:r>
-            <w:proofErr w:type="spellEnd"/>
-            <w:r>
-              <w:rPr>
-                <w:i/>
-                <w:iCs/>
-                <w:sz w:val="20"/>
-                <w:szCs w:val="20"/>
-              </w:rPr>
-              <w:t xml:space="preserve"> </w:t>
-            </w:r>
-            <w:proofErr w:type="spellStart"/>
-            <w:r>
-              <w:rPr>
-                <w:i/>
-                <w:iCs/>
-                <w:sz w:val="20"/>
-                <w:szCs w:val="20"/>
-              </w:rPr>
-              <w:t>Никита</w:t>
-            </w:r>
-            <w:proofErr w:type="spellEnd"/>
-            <w:r>
-              <w:rPr>
-                <w:i/>
-                <w:iCs/>
-                <w:sz w:val="20"/>
-                <w:szCs w:val="20"/>
-              </w:rPr>
-              <w:t xml:space="preserve"> </w:t>
-            </w:r>
-            <w:proofErr w:type="spellStart"/>
-            <w:r>
-              <w:rPr>
-                <w:i/>
-                <w:iCs/>
-                <w:sz w:val="20"/>
-                <w:szCs w:val="20"/>
-              </w:rPr>
-              <w:t>Алексеевич</w:t>
-            </w:r>
-            <w:proofErr w:type="spellEnd"/>
           </w:p>
         </w:tc>
         <w:tc>
@@ -2244,21 +1744,8 @@
                 <w:sz w:val="20"/>
                 <w:szCs w:val="20"/>
               </w:rPr>
-              <w:t>ML-</w:t>
+              <w:t>ML-инженер</w:t>
             </w:r>
-            <w:proofErr w:type="spellStart"/>
-            <w:r>
-              <w:rPr>
-                <w:rFonts w:eastAsia="Times New Roman"/>
-                <w:i/>
-                <w:iCs/>
-                <w:color w:val="000000"/>
-                <w:sz w:val="20"/>
-                <w:szCs w:val="20"/>
-              </w:rPr>
-              <w:t>инженер</w:t>
-            </w:r>
-            <w:proofErr w:type="spellEnd"/>
           </w:p>
         </w:tc>
       </w:tr>
@@ -2317,7 +1804,6 @@
                 <w:szCs w:val="20"/>
               </w:rPr>
             </w:pPr>
-            <w:proofErr w:type="spellStart"/>
             <w:r>
               <w:rPr>
                 <w:i/>
@@ -2325,49 +1811,8 @@
                 <w:sz w:val="20"/>
                 <w:szCs w:val="20"/>
               </w:rPr>
-              <w:t>Штыхно</w:t>
+              <w:t>Штыхно Илья Алексеевич</w:t>
             </w:r>
-            <w:proofErr w:type="spellEnd"/>
-            <w:r>
-              <w:rPr>
-                <w:i/>
-                <w:iCs/>
-                <w:sz w:val="20"/>
-                <w:szCs w:val="20"/>
-              </w:rPr>
-              <w:t xml:space="preserve"> </w:t>
-            </w:r>
-            <w:proofErr w:type="spellStart"/>
-            <w:r>
-              <w:rPr>
-                <w:i/>
-                <w:iCs/>
-                <w:sz w:val="20"/>
-                <w:szCs w:val="20"/>
-              </w:rPr>
-              <w:t>Илья</w:t>
-            </w:r>
-            <w:proofErr w:type="spellEnd"/>
-            <w:r>
-              <w:rPr>
-                <w:i/>
-                <w:iCs/>
-                <w:sz w:val="20"/>
-                <w:szCs w:val="20"/>
-              </w:rPr>
-              <w:t xml:space="preserve"> </w:t>
-            </w:r>
-            <w:proofErr w:type="spellStart"/>
-            <w:r>
-              <w:rPr>
-                <w:i/>
-                <w:iCs/>
-                <w:sz w:val="20"/>
-                <w:szCs w:val="20"/>
-              </w:rPr>
-              <w:t>Алексеевич</w:t>
-            </w:r>
-            <w:proofErr w:type="spellEnd"/>
           </w:p>
         </w:tc>
         <w:tc>
@@ -2451,21 +1896,8 @@
                 <w:sz w:val="20"/>
                 <w:szCs w:val="20"/>
               </w:rPr>
-              <w:t>ML-</w:t>
+              <w:t>ML-инженер</w:t>
             </w:r>
-            <w:proofErr w:type="spellStart"/>
-            <w:r>
-              <w:rPr>
-                <w:rFonts w:eastAsia="Times New Roman"/>
-                <w:i/>
-                <w:iCs/>
-                <w:color w:val="000000"/>
-                <w:sz w:val="20"/>
-                <w:szCs w:val="20"/>
-              </w:rPr>
-              <w:t>инженер</w:t>
-            </w:r>
-            <w:proofErr w:type="spellEnd"/>
           </w:p>
         </w:tc>
       </w:tr>
@@ -2524,7 +1956,6 @@
                 <w:szCs w:val="20"/>
               </w:rPr>
             </w:pPr>
-            <w:proofErr w:type="spellStart"/>
             <w:r>
               <w:rPr>
                 <w:rFonts w:eastAsia="Times New Roman"/>
@@ -2534,57 +1965,8 @@
                 <w:sz w:val="20"/>
                 <w:szCs w:val="20"/>
               </w:rPr>
-              <w:t>Юсупов</w:t>
+              <w:t>Юсупов Артём Маратович</w:t>
             </w:r>
-            <w:proofErr w:type="spellEnd"/>
-            <w:r>
-              <w:rPr>
-                <w:rFonts w:eastAsia="Times New Roman"/>
-                <w:i/>
-                <w:iCs/>
-                <w:color w:val="000000"/>
-                <w:sz w:val="20"/>
-                <w:szCs w:val="20"/>
-              </w:rPr>
-              <w:t xml:space="preserve"> </w:t>
-            </w:r>
-            <w:proofErr w:type="spellStart"/>
-            <w:r>
-              <w:rPr>
-                <w:rFonts w:eastAsia="Times New Roman"/>
-                <w:i/>
-                <w:iCs/>
-                <w:color w:val="000000"/>
-                <w:sz w:val="20"/>
-                <w:szCs w:val="20"/>
-              </w:rPr>
-              <w:t>Артём</w:t>
-            </w:r>
-            <w:proofErr w:type="spellEnd"/>
-            <w:r>
-              <w:rPr>
-                <w:rFonts w:eastAsia="Times New Roman"/>
-                <w:i/>
-                <w:iCs/>
-                <w:color w:val="000000"/>
-                <w:sz w:val="20"/>
-                <w:szCs w:val="20"/>
-              </w:rPr>
-              <w:t xml:space="preserve"> </w:t>
-            </w:r>
-            <w:proofErr w:type="spellStart"/>
-            <w:r>
-              <w:rPr>
-                <w:rFonts w:eastAsia="Times New Roman"/>
-                <w:i/>
-                <w:iCs/>
-                <w:color w:val="000000"/>
-                <w:sz w:val="20"/>
-                <w:szCs w:val="20"/>
-              </w:rPr>
-              <w:t>Маратович</w:t>
-            </w:r>
-            <w:proofErr w:type="spellEnd"/>
           </w:p>
         </w:tc>
         <w:tc>
@@ -2645,21 +2027,8 @@
                 <w:sz w:val="20"/>
                 <w:szCs w:val="20"/>
               </w:rPr>
-              <w:t>ML-</w:t>
+              <w:t>ML-инженер</w:t>
             </w:r>
-            <w:proofErr w:type="spellStart"/>
-            <w:r>
-              <w:rPr>
-                <w:rFonts w:eastAsia="Times New Roman"/>
-                <w:i/>
-                <w:iCs/>
-                <w:color w:val="000000"/>
-                <w:sz w:val="20"/>
-                <w:szCs w:val="20"/>
-              </w:rPr>
-              <w:t>инженер</w:t>
-            </w:r>
-            <w:proofErr w:type="spellEnd"/>
           </w:p>
         </w:tc>
       </w:tr>
@@ -2716,7 +2085,6 @@
                 <w:szCs w:val="20"/>
               </w:rPr>
             </w:pPr>
-            <w:proofErr w:type="spellStart"/>
             <w:r>
               <w:rPr>
                 <w:rFonts w:eastAsia="Times New Roman"/>
@@ -2726,57 +2094,8 @@
                 <w:sz w:val="20"/>
                 <w:szCs w:val="20"/>
               </w:rPr>
-              <w:t>Яковлев</w:t>
+              <w:t>Яковлев Вадим Дмитриевич</w:t>
             </w:r>
-            <w:proofErr w:type="spellEnd"/>
-            <w:r>
-              <w:rPr>
-                <w:rFonts w:eastAsia="Times New Roman"/>
-                <w:i/>
-                <w:iCs/>
-                <w:color w:val="000000"/>
-                <w:sz w:val="20"/>
-                <w:szCs w:val="20"/>
-              </w:rPr>
-              <w:t xml:space="preserve"> </w:t>
-            </w:r>
-            <w:proofErr w:type="spellStart"/>
-            <w:r>
-              <w:rPr>
-                <w:rFonts w:eastAsia="Times New Roman"/>
-                <w:i/>
-                <w:iCs/>
-                <w:color w:val="000000"/>
-                <w:sz w:val="20"/>
-                <w:szCs w:val="20"/>
-              </w:rPr>
-              <w:t>Вадим</w:t>
-            </w:r>
-            <w:proofErr w:type="spellEnd"/>
-            <w:r>
-              <w:rPr>
-                <w:rFonts w:eastAsia="Times New Roman"/>
-                <w:i/>
-                <w:iCs/>
-                <w:color w:val="000000"/>
-                <w:sz w:val="20"/>
-                <w:szCs w:val="20"/>
-              </w:rPr>
-              <w:t xml:space="preserve"> </w:t>
-            </w:r>
-            <w:proofErr w:type="spellStart"/>
-            <w:r>
-              <w:rPr>
-                <w:rFonts w:eastAsia="Times New Roman"/>
-                <w:i/>
-                <w:iCs/>
-                <w:color w:val="000000"/>
-                <w:sz w:val="20"/>
-                <w:szCs w:val="20"/>
-              </w:rPr>
-              <w:t>Дмитриевич</w:t>
-            </w:r>
-            <w:proofErr w:type="spellEnd"/>
           </w:p>
         </w:tc>
         <w:tc>
@@ -2837,21 +2156,8 @@
                 <w:sz w:val="20"/>
                 <w:szCs w:val="20"/>
               </w:rPr>
-              <w:t>Frontend-</w:t>
+              <w:t>Frontend-разработчик</w:t>
             </w:r>
-            <w:proofErr w:type="spellStart"/>
-            <w:r>
-              <w:rPr>
-                <w:rFonts w:eastAsia="Times New Roman"/>
-                <w:i/>
-                <w:iCs/>
-                <w:color w:val="000000"/>
-                <w:sz w:val="20"/>
-                <w:szCs w:val="20"/>
-              </w:rPr>
-              <w:t>разработчик</w:t>
-            </w:r>
-            <w:proofErr w:type="spellEnd"/>
           </w:p>
         </w:tc>
       </w:tr>
@@ -2990,44 +2296,6 @@
     </w:p>
     <w:p>
       <w:pPr>
-        <w:pStyle w:val="a8"/>
-        <w:jc w:val="center"/>
-        <w:rPr>
-          <w:i/>
-          <w:iCs/>
-        </w:rPr>
-      </w:pPr>
-      <w:r>
-        <w:rPr>
-          <w:i/>
-          <w:iCs/>
-        </w:rPr>
-        <w:t>Для данного пункта подготовьте к показу свой трекер задач</w:t>
-      </w:r>
-      <w:r>
-        <w:rPr>
-          <w:i/>
-          <w:iCs/>
-        </w:rPr>
-        <w:t xml:space="preserve">. В трекере должны быть </w:t>
-      </w:r>
-      <w:r>
-        <w:rPr>
-          <w:i/>
-          <w:iCs/>
-        </w:rPr>
-        <w:t>зарегистрированы</w:t>
-      </w:r>
-      <w:r>
-        <w:rPr>
-          <w:i/>
-          <w:iCs/>
-        </w:rPr>
-        <w:t xml:space="preserve"> все участники команды и распределены роли. У задач должны быть статусы и дедлайны выполнения</w:t>
-      </w:r>
-    </w:p>
-    <w:p>
-      <w:pPr>
         <w:pStyle w:val="Compact"/>
         <w:numPr>
           <w:ilvl w:val="0"/>
@@ -3055,134 +2323,17 @@
     <w:p>
       <w:pPr>
         <w:pStyle w:val="Compact"/>
-        <w:numPr>
-          <w:ilvl w:val="1"/>
-          <w:numId w:val="3"/>
-        </w:numPr>
-      </w:pPr>
-      <w:proofErr w:type="spellStart"/>
-      <w:r>
-        <w:t>Сколько</w:t>
-      </w:r>
-      <w:proofErr w:type="spellEnd"/>
-      <w:r>
-        <w:t xml:space="preserve"> </w:t>
-      </w:r>
-      <w:proofErr w:type="spellStart"/>
-      <w:r>
-        <w:t>задач</w:t>
-      </w:r>
-      <w:proofErr w:type="spellEnd"/>
-      <w:r>
-        <w:t xml:space="preserve"> в </w:t>
-      </w:r>
-      <w:proofErr w:type="spellStart"/>
-      <w:r>
-        <w:t>процессе</w:t>
-      </w:r>
-      <w:proofErr w:type="spellEnd"/>
-      <w:r>
-        <w:t>.</w:t>
-      </w:r>
-    </w:p>
-    <w:p>
-      <w:pPr>
-        <w:pStyle w:val="Compact"/>
-        <w:numPr>
-          <w:ilvl w:val="1"/>
-          <w:numId w:val="3"/>
-        </w:numPr>
-      </w:pPr>
-      <w:proofErr w:type="spellStart"/>
-      <w:r>
-        <w:t>Сколько</w:t>
-      </w:r>
-      <w:proofErr w:type="spellEnd"/>
-      <w:r>
-        <w:t xml:space="preserve"> </w:t>
-      </w:r>
-      <w:proofErr w:type="spellStart"/>
-      <w:r>
-        <w:t>задач</w:t>
-      </w:r>
-      <w:proofErr w:type="spellEnd"/>
-      <w:r>
-        <w:t xml:space="preserve"> </w:t>
-      </w:r>
-      <w:proofErr w:type="spellStart"/>
-      <w:r>
-        <w:t>завершено</w:t>
-      </w:r>
-      <w:proofErr w:type="spellEnd"/>
-      <w:r>
-        <w:t>.</w:t>
-      </w:r>
-    </w:p>
-    <w:p>
-      <w:pPr>
-        <w:pStyle w:val="Compact"/>
-        <w:numPr>
-          <w:ilvl w:val="1"/>
-          <w:numId w:val="3"/>
-        </w:numPr>
-      </w:pPr>
-      <w:proofErr w:type="spellStart"/>
-      <w:r>
-        <w:t>Сколько</w:t>
-      </w:r>
-      <w:proofErr w:type="spellEnd"/>
-      <w:r>
-        <w:t xml:space="preserve"> </w:t>
-      </w:r>
-      <w:proofErr w:type="spellStart"/>
-      <w:r>
-        <w:t>заблокировано</w:t>
-      </w:r>
-      <w:proofErr w:type="spellEnd"/>
-      <w:r>
-        <w:t>.</w:t>
-      </w:r>
-    </w:p>
-    <w:p>
-      <w:pPr>
-        <w:pStyle w:val="Compact"/>
-        <w:numPr>
-          <w:ilvl w:val="1"/>
-          <w:numId w:val="3"/>
-        </w:numPr>
-      </w:pPr>
-      <w:r>
+        <w:ind w:left="720"/>
         <w:rPr>
           <w:lang w:val="ru-RU"/>
         </w:rPr>
-        <w:t>Другие статусы</w:t>
-      </w:r>
-      <w:r>
-        <w:br/>
-      </w:r>
-    </w:p>
-    <w:p>
-      <w:pPr>
-        <w:pStyle w:val="a8"/>
-        <w:ind w:firstLine="720"/>
-        <w:rPr>
-          <w:i/>
-          <w:iCs/>
-        </w:rPr>
-      </w:pPr>
-      <w:r>
-        <w:br/>
-      </w:r>
-    </w:p>
-    <w:p>
-      <w:pPr>
-        <w:pStyle w:val="a8"/>
-        <w:jc w:val="center"/>
-        <w:rPr>
-          <w:i/>
-          <w:iCs/>
-        </w:rPr>
-      </w:pPr>
+      </w:pPr>
+      <w:r>
+        <w:rPr>
+          <w:lang w:val="ru-RU"/>
+        </w:rPr>
+        <w:t>…</w:t>
+      </w:r>
     </w:p>
     <w:p>
       <w:pPr>
@@ -3331,16 +2482,1370 @@
         </w:rPr>
         <w:br/>
       </w:r>
-      <w:r>
-        <w:rPr>
-          <w:rStyle w:val="a9"/>
-          <w:i/>
-          <w:iCs/>
-          <w:spacing w:val="0"/>
-          <w:u w:color="000000"/>
-        </w:rPr>
-        <w:t>…</w:t>
-      </w:r>
+    </w:p>
+    <w:tbl>
+      <w:tblPr>
+        <w:tblStyle w:val="ab"/>
+        <w:tblW w:w="0" w:type="auto"/>
+        <w:tblLook w:val="04A0" w:firstRow="1" w:lastRow="0" w:firstColumn="1" w:lastColumn="0" w:noHBand="0" w:noVBand="1"/>
+      </w:tblPr>
+      <w:tblGrid>
+        <w:gridCol w:w="574"/>
+        <w:gridCol w:w="1367"/>
+        <w:gridCol w:w="1415"/>
+        <w:gridCol w:w="1391"/>
+        <w:gridCol w:w="1116"/>
+        <w:gridCol w:w="1107"/>
+        <w:gridCol w:w="961"/>
+        <w:gridCol w:w="1079"/>
+      </w:tblGrid>
+      <w:tr>
+        <w:tc>
+          <w:tcPr>
+            <w:tcW w:w="725" w:type="dxa"/>
+          </w:tcPr>
+          <w:p>
+            <w:pPr>
+              <w:pStyle w:val="a8"/>
+              <w:pBdr>
+                <w:top w:val="none" w:sz="0" w:space="0" w:color="auto"/>
+                <w:left w:val="none" w:sz="0" w:space="0" w:color="auto"/>
+                <w:bottom w:val="none" w:sz="0" w:space="0" w:color="auto"/>
+                <w:right w:val="none" w:sz="0" w:space="0" w:color="auto"/>
+                <w:between w:val="none" w:sz="0" w:space="0" w:color="auto"/>
+                <w:bar w:val="none" w:sz="0" w:color="auto"/>
+              </w:pBdr>
+              <w:jc w:val="center"/>
+            </w:pPr>
+            <w:r>
+              <w:t>№</w:t>
+            </w:r>
+          </w:p>
+        </w:tc>
+        <w:tc>
+          <w:tcPr>
+            <w:tcW w:w="1395" w:type="dxa"/>
+          </w:tcPr>
+          <w:p>
+            <w:pPr>
+              <w:pStyle w:val="a8"/>
+              <w:pBdr>
+                <w:top w:val="none" w:sz="0" w:space="0" w:color="auto"/>
+                <w:left w:val="none" w:sz="0" w:space="0" w:color="auto"/>
+                <w:bottom w:val="none" w:sz="0" w:space="0" w:color="auto"/>
+                <w:right w:val="none" w:sz="0" w:space="0" w:color="auto"/>
+                <w:between w:val="none" w:sz="0" w:space="0" w:color="auto"/>
+                <w:bar w:val="none" w:sz="0" w:color="auto"/>
+              </w:pBdr>
+              <w:jc w:val="center"/>
+            </w:pPr>
+            <w:r>
+              <w:t>Название задачи</w:t>
+            </w:r>
+          </w:p>
+        </w:tc>
+        <w:tc>
+          <w:tcPr>
+            <w:tcW w:w="853" w:type="dxa"/>
+          </w:tcPr>
+          <w:p>
+            <w:pPr>
+              <w:pStyle w:val="a8"/>
+              <w:pBdr>
+                <w:top w:val="none" w:sz="0" w:space="0" w:color="auto"/>
+                <w:left w:val="none" w:sz="0" w:space="0" w:color="auto"/>
+                <w:bottom w:val="none" w:sz="0" w:space="0" w:color="auto"/>
+                <w:right w:val="none" w:sz="0" w:space="0" w:color="auto"/>
+                <w:between w:val="none" w:sz="0" w:space="0" w:color="auto"/>
+                <w:bar w:val="none" w:sz="0" w:color="auto"/>
+              </w:pBdr>
+              <w:jc w:val="center"/>
+            </w:pPr>
+            <w:r>
+              <w:t>Категория задачи</w:t>
+            </w:r>
+          </w:p>
+        </w:tc>
+        <w:tc>
+          <w:tcPr>
+            <w:tcW w:w="1414" w:type="dxa"/>
+          </w:tcPr>
+          <w:p>
+            <w:pPr>
+              <w:pStyle w:val="a8"/>
+              <w:pBdr>
+                <w:top w:val="none" w:sz="0" w:space="0" w:color="auto"/>
+                <w:left w:val="none" w:sz="0" w:space="0" w:color="auto"/>
+                <w:bottom w:val="none" w:sz="0" w:space="0" w:color="auto"/>
+                <w:right w:val="none" w:sz="0" w:space="0" w:color="auto"/>
+                <w:between w:val="none" w:sz="0" w:space="0" w:color="auto"/>
+                <w:bar w:val="none" w:sz="0" w:color="auto"/>
+              </w:pBdr>
+              <w:jc w:val="center"/>
+            </w:pPr>
+            <w:r>
+              <w:t>Описание</w:t>
+            </w:r>
+          </w:p>
+        </w:tc>
+        <w:tc>
+          <w:tcPr>
+            <w:tcW w:w="1196" w:type="dxa"/>
+          </w:tcPr>
+          <w:p>
+            <w:pPr>
+              <w:pStyle w:val="a8"/>
+              <w:pBdr>
+                <w:top w:val="none" w:sz="0" w:space="0" w:color="auto"/>
+                <w:left w:val="none" w:sz="0" w:space="0" w:color="auto"/>
+                <w:bottom w:val="none" w:sz="0" w:space="0" w:color="auto"/>
+                <w:right w:val="none" w:sz="0" w:space="0" w:color="auto"/>
+                <w:between w:val="none" w:sz="0" w:space="0" w:color="auto"/>
+                <w:bar w:val="none" w:sz="0" w:color="auto"/>
+              </w:pBdr>
+              <w:jc w:val="center"/>
+            </w:pPr>
+            <w:r>
+              <w:t>«Эпик»</w:t>
+            </w:r>
+          </w:p>
+        </w:tc>
+        <w:tc>
+          <w:tcPr>
+            <w:tcW w:w="1188" w:type="dxa"/>
+          </w:tcPr>
+          <w:p>
+            <w:pPr>
+              <w:pStyle w:val="a8"/>
+              <w:pBdr>
+                <w:top w:val="none" w:sz="0" w:space="0" w:color="auto"/>
+                <w:left w:val="none" w:sz="0" w:space="0" w:color="auto"/>
+                <w:bottom w:val="none" w:sz="0" w:space="0" w:color="auto"/>
+                <w:right w:val="none" w:sz="0" w:space="0" w:color="auto"/>
+                <w:between w:val="none" w:sz="0" w:space="0" w:color="auto"/>
+                <w:bar w:val="none" w:sz="0" w:color="auto"/>
+              </w:pBdr>
+              <w:jc w:val="center"/>
+            </w:pPr>
+            <w:r>
+              <w:t>Дата начала</w:t>
+            </w:r>
+          </w:p>
+        </w:tc>
+        <w:tc>
+          <w:tcPr>
+            <w:tcW w:w="1073" w:type="dxa"/>
+          </w:tcPr>
+          <w:p>
+            <w:pPr>
+              <w:pStyle w:val="a8"/>
+              <w:pBdr>
+                <w:top w:val="none" w:sz="0" w:space="0" w:color="auto"/>
+                <w:left w:val="none" w:sz="0" w:space="0" w:color="auto"/>
+                <w:bottom w:val="none" w:sz="0" w:space="0" w:color="auto"/>
+                <w:right w:val="none" w:sz="0" w:space="0" w:color="auto"/>
+                <w:between w:val="none" w:sz="0" w:space="0" w:color="auto"/>
+                <w:bar w:val="none" w:sz="0" w:color="auto"/>
+              </w:pBdr>
+              <w:jc w:val="center"/>
+            </w:pPr>
+            <w:r>
+              <w:t>Дата конца</w:t>
+            </w:r>
+          </w:p>
+        </w:tc>
+        <w:tc>
+          <w:tcPr>
+            <w:tcW w:w="1166" w:type="dxa"/>
+          </w:tcPr>
+          <w:p>
+            <w:pPr>
+              <w:pStyle w:val="a8"/>
+              <w:pBdr>
+                <w:top w:val="none" w:sz="0" w:space="0" w:color="auto"/>
+                <w:left w:val="none" w:sz="0" w:space="0" w:color="auto"/>
+                <w:bottom w:val="none" w:sz="0" w:space="0" w:color="auto"/>
+                <w:right w:val="none" w:sz="0" w:space="0" w:color="auto"/>
+                <w:between w:val="none" w:sz="0" w:space="0" w:color="auto"/>
+                <w:bar w:val="none" w:sz="0" w:color="auto"/>
+              </w:pBdr>
+              <w:jc w:val="center"/>
+            </w:pPr>
+            <w:r>
+              <w:t>Статус</w:t>
+            </w:r>
+          </w:p>
+        </w:tc>
+      </w:tr>
+      <w:tr>
+        <w:tc>
+          <w:tcPr>
+            <w:tcW w:w="725" w:type="dxa"/>
+          </w:tcPr>
+          <w:p>
+            <w:pPr>
+              <w:pStyle w:val="a8"/>
+              <w:pBdr>
+                <w:top w:val="none" w:sz="0" w:space="0" w:color="auto"/>
+                <w:left w:val="none" w:sz="0" w:space="0" w:color="auto"/>
+                <w:bottom w:val="none" w:sz="0" w:space="0" w:color="auto"/>
+                <w:right w:val="none" w:sz="0" w:space="0" w:color="auto"/>
+                <w:between w:val="none" w:sz="0" w:space="0" w:color="auto"/>
+                <w:bar w:val="none" w:sz="0" w:color="auto"/>
+              </w:pBdr>
+              <w:jc w:val="center"/>
+              <w:rPr>
+                <w:i/>
+                <w:iCs/>
+              </w:rPr>
+            </w:pPr>
+            <w:r>
+              <w:rPr>
+                <w:i/>
+                <w:iCs/>
+              </w:rPr>
+              <w:t>1</w:t>
+            </w:r>
+          </w:p>
+        </w:tc>
+        <w:tc>
+          <w:tcPr>
+            <w:tcW w:w="1395" w:type="dxa"/>
+          </w:tcPr>
+          <w:p>
+            <w:pPr>
+              <w:pStyle w:val="a8"/>
+              <w:pBdr>
+                <w:top w:val="none" w:sz="0" w:space="0" w:color="auto"/>
+                <w:left w:val="none" w:sz="0" w:space="0" w:color="auto"/>
+                <w:bottom w:val="none" w:sz="0" w:space="0" w:color="auto"/>
+                <w:right w:val="none" w:sz="0" w:space="0" w:color="auto"/>
+                <w:between w:val="none" w:sz="0" w:space="0" w:color="auto"/>
+                <w:bar w:val="none" w:sz="0" w:color="auto"/>
+              </w:pBdr>
+              <w:jc w:val="center"/>
+              <w:rPr>
+                <w:i/>
+                <w:iCs/>
+              </w:rPr>
+            </w:pPr>
+          </w:p>
+        </w:tc>
+        <w:tc>
+          <w:tcPr>
+            <w:tcW w:w="853" w:type="dxa"/>
+          </w:tcPr>
+          <w:p>
+            <w:pPr>
+              <w:pStyle w:val="a8"/>
+              <w:pBdr>
+                <w:top w:val="none" w:sz="0" w:space="0" w:color="auto"/>
+                <w:left w:val="none" w:sz="0" w:space="0" w:color="auto"/>
+                <w:bottom w:val="none" w:sz="0" w:space="0" w:color="auto"/>
+                <w:right w:val="none" w:sz="0" w:space="0" w:color="auto"/>
+                <w:between w:val="none" w:sz="0" w:space="0" w:color="auto"/>
+                <w:bar w:val="none" w:sz="0" w:color="auto"/>
+              </w:pBdr>
+              <w:jc w:val="center"/>
+              <w:rPr>
+                <w:i/>
+                <w:iCs/>
+              </w:rPr>
+            </w:pPr>
+          </w:p>
+        </w:tc>
+        <w:tc>
+          <w:tcPr>
+            <w:tcW w:w="1414" w:type="dxa"/>
+          </w:tcPr>
+          <w:p>
+            <w:pPr>
+              <w:pStyle w:val="a8"/>
+              <w:pBdr>
+                <w:top w:val="none" w:sz="0" w:space="0" w:color="auto"/>
+                <w:left w:val="none" w:sz="0" w:space="0" w:color="auto"/>
+                <w:bottom w:val="none" w:sz="0" w:space="0" w:color="auto"/>
+                <w:right w:val="none" w:sz="0" w:space="0" w:color="auto"/>
+                <w:between w:val="none" w:sz="0" w:space="0" w:color="auto"/>
+                <w:bar w:val="none" w:sz="0" w:color="auto"/>
+              </w:pBdr>
+              <w:jc w:val="center"/>
+              <w:rPr>
+                <w:i/>
+                <w:iCs/>
+              </w:rPr>
+            </w:pPr>
+          </w:p>
+        </w:tc>
+        <w:tc>
+          <w:tcPr>
+            <w:tcW w:w="1196" w:type="dxa"/>
+          </w:tcPr>
+          <w:p>
+            <w:pPr>
+              <w:pStyle w:val="a8"/>
+              <w:pBdr>
+                <w:top w:val="none" w:sz="0" w:space="0" w:color="auto"/>
+                <w:left w:val="none" w:sz="0" w:space="0" w:color="auto"/>
+                <w:bottom w:val="none" w:sz="0" w:space="0" w:color="auto"/>
+                <w:right w:val="none" w:sz="0" w:space="0" w:color="auto"/>
+                <w:between w:val="none" w:sz="0" w:space="0" w:color="auto"/>
+                <w:bar w:val="none" w:sz="0" w:color="auto"/>
+              </w:pBdr>
+              <w:jc w:val="center"/>
+              <w:rPr>
+                <w:i/>
+                <w:iCs/>
+              </w:rPr>
+            </w:pPr>
+          </w:p>
+        </w:tc>
+        <w:tc>
+          <w:tcPr>
+            <w:tcW w:w="1188" w:type="dxa"/>
+          </w:tcPr>
+          <w:p>
+            <w:pPr>
+              <w:pStyle w:val="a8"/>
+              <w:pBdr>
+                <w:top w:val="none" w:sz="0" w:space="0" w:color="auto"/>
+                <w:left w:val="none" w:sz="0" w:space="0" w:color="auto"/>
+                <w:bottom w:val="none" w:sz="0" w:space="0" w:color="auto"/>
+                <w:right w:val="none" w:sz="0" w:space="0" w:color="auto"/>
+                <w:between w:val="none" w:sz="0" w:space="0" w:color="auto"/>
+                <w:bar w:val="none" w:sz="0" w:color="auto"/>
+              </w:pBdr>
+              <w:jc w:val="center"/>
+              <w:rPr>
+                <w:i/>
+                <w:iCs/>
+              </w:rPr>
+            </w:pPr>
+          </w:p>
+        </w:tc>
+        <w:tc>
+          <w:tcPr>
+            <w:tcW w:w="1073" w:type="dxa"/>
+          </w:tcPr>
+          <w:p>
+            <w:pPr>
+              <w:pStyle w:val="a8"/>
+              <w:pBdr>
+                <w:top w:val="none" w:sz="0" w:space="0" w:color="auto"/>
+                <w:left w:val="none" w:sz="0" w:space="0" w:color="auto"/>
+                <w:bottom w:val="none" w:sz="0" w:space="0" w:color="auto"/>
+                <w:right w:val="none" w:sz="0" w:space="0" w:color="auto"/>
+                <w:between w:val="none" w:sz="0" w:space="0" w:color="auto"/>
+                <w:bar w:val="none" w:sz="0" w:color="auto"/>
+              </w:pBdr>
+              <w:jc w:val="center"/>
+              <w:rPr>
+                <w:i/>
+                <w:iCs/>
+              </w:rPr>
+            </w:pPr>
+          </w:p>
+        </w:tc>
+        <w:tc>
+          <w:tcPr>
+            <w:tcW w:w="1166" w:type="dxa"/>
+          </w:tcPr>
+          <w:p>
+            <w:pPr>
+              <w:pStyle w:val="a8"/>
+              <w:pBdr>
+                <w:top w:val="none" w:sz="0" w:space="0" w:color="auto"/>
+                <w:left w:val="none" w:sz="0" w:space="0" w:color="auto"/>
+                <w:bottom w:val="none" w:sz="0" w:space="0" w:color="auto"/>
+                <w:right w:val="none" w:sz="0" w:space="0" w:color="auto"/>
+                <w:between w:val="none" w:sz="0" w:space="0" w:color="auto"/>
+                <w:bar w:val="none" w:sz="0" w:color="auto"/>
+              </w:pBdr>
+              <w:jc w:val="center"/>
+              <w:rPr>
+                <w:i/>
+                <w:iCs/>
+              </w:rPr>
+            </w:pPr>
+          </w:p>
+        </w:tc>
+      </w:tr>
+      <w:tr>
+        <w:tc>
+          <w:tcPr>
+            <w:tcW w:w="725" w:type="dxa"/>
+          </w:tcPr>
+          <w:p>
+            <w:pPr>
+              <w:pStyle w:val="a8"/>
+              <w:pBdr>
+                <w:top w:val="none" w:sz="0" w:space="0" w:color="auto"/>
+                <w:left w:val="none" w:sz="0" w:space="0" w:color="auto"/>
+                <w:bottom w:val="none" w:sz="0" w:space="0" w:color="auto"/>
+                <w:right w:val="none" w:sz="0" w:space="0" w:color="auto"/>
+                <w:between w:val="none" w:sz="0" w:space="0" w:color="auto"/>
+                <w:bar w:val="none" w:sz="0" w:color="auto"/>
+              </w:pBdr>
+              <w:jc w:val="center"/>
+              <w:rPr>
+                <w:i/>
+                <w:iCs/>
+              </w:rPr>
+            </w:pPr>
+            <w:r>
+              <w:rPr>
+                <w:i/>
+                <w:iCs/>
+              </w:rPr>
+              <w:t>2</w:t>
+            </w:r>
+          </w:p>
+        </w:tc>
+        <w:tc>
+          <w:tcPr>
+            <w:tcW w:w="1395" w:type="dxa"/>
+          </w:tcPr>
+          <w:p>
+            <w:pPr>
+              <w:pStyle w:val="a8"/>
+              <w:pBdr>
+                <w:top w:val="none" w:sz="0" w:space="0" w:color="auto"/>
+                <w:left w:val="none" w:sz="0" w:space="0" w:color="auto"/>
+                <w:bottom w:val="none" w:sz="0" w:space="0" w:color="auto"/>
+                <w:right w:val="none" w:sz="0" w:space="0" w:color="auto"/>
+                <w:between w:val="none" w:sz="0" w:space="0" w:color="auto"/>
+                <w:bar w:val="none" w:sz="0" w:color="auto"/>
+              </w:pBdr>
+              <w:jc w:val="center"/>
+              <w:rPr>
+                <w:i/>
+                <w:iCs/>
+              </w:rPr>
+            </w:pPr>
+          </w:p>
+        </w:tc>
+        <w:tc>
+          <w:tcPr>
+            <w:tcW w:w="853" w:type="dxa"/>
+          </w:tcPr>
+          <w:p>
+            <w:pPr>
+              <w:pStyle w:val="a8"/>
+              <w:pBdr>
+                <w:top w:val="none" w:sz="0" w:space="0" w:color="auto"/>
+                <w:left w:val="none" w:sz="0" w:space="0" w:color="auto"/>
+                <w:bottom w:val="none" w:sz="0" w:space="0" w:color="auto"/>
+                <w:right w:val="none" w:sz="0" w:space="0" w:color="auto"/>
+                <w:between w:val="none" w:sz="0" w:space="0" w:color="auto"/>
+                <w:bar w:val="none" w:sz="0" w:color="auto"/>
+              </w:pBdr>
+              <w:jc w:val="center"/>
+              <w:rPr>
+                <w:i/>
+                <w:iCs/>
+              </w:rPr>
+            </w:pPr>
+          </w:p>
+        </w:tc>
+        <w:tc>
+          <w:tcPr>
+            <w:tcW w:w="1414" w:type="dxa"/>
+          </w:tcPr>
+          <w:p>
+            <w:pPr>
+              <w:pStyle w:val="a8"/>
+              <w:pBdr>
+                <w:top w:val="none" w:sz="0" w:space="0" w:color="auto"/>
+                <w:left w:val="none" w:sz="0" w:space="0" w:color="auto"/>
+                <w:bottom w:val="none" w:sz="0" w:space="0" w:color="auto"/>
+                <w:right w:val="none" w:sz="0" w:space="0" w:color="auto"/>
+                <w:between w:val="none" w:sz="0" w:space="0" w:color="auto"/>
+                <w:bar w:val="none" w:sz="0" w:color="auto"/>
+              </w:pBdr>
+              <w:jc w:val="center"/>
+              <w:rPr>
+                <w:i/>
+                <w:iCs/>
+              </w:rPr>
+            </w:pPr>
+          </w:p>
+        </w:tc>
+        <w:tc>
+          <w:tcPr>
+            <w:tcW w:w="1196" w:type="dxa"/>
+          </w:tcPr>
+          <w:p>
+            <w:pPr>
+              <w:pStyle w:val="a8"/>
+              <w:pBdr>
+                <w:top w:val="none" w:sz="0" w:space="0" w:color="auto"/>
+                <w:left w:val="none" w:sz="0" w:space="0" w:color="auto"/>
+                <w:bottom w:val="none" w:sz="0" w:space="0" w:color="auto"/>
+                <w:right w:val="none" w:sz="0" w:space="0" w:color="auto"/>
+                <w:between w:val="none" w:sz="0" w:space="0" w:color="auto"/>
+                <w:bar w:val="none" w:sz="0" w:color="auto"/>
+              </w:pBdr>
+              <w:jc w:val="center"/>
+              <w:rPr>
+                <w:i/>
+                <w:iCs/>
+              </w:rPr>
+            </w:pPr>
+          </w:p>
+        </w:tc>
+        <w:tc>
+          <w:tcPr>
+            <w:tcW w:w="1188" w:type="dxa"/>
+          </w:tcPr>
+          <w:p>
+            <w:pPr>
+              <w:pStyle w:val="a8"/>
+              <w:pBdr>
+                <w:top w:val="none" w:sz="0" w:space="0" w:color="auto"/>
+                <w:left w:val="none" w:sz="0" w:space="0" w:color="auto"/>
+                <w:bottom w:val="none" w:sz="0" w:space="0" w:color="auto"/>
+                <w:right w:val="none" w:sz="0" w:space="0" w:color="auto"/>
+                <w:between w:val="none" w:sz="0" w:space="0" w:color="auto"/>
+                <w:bar w:val="none" w:sz="0" w:color="auto"/>
+              </w:pBdr>
+              <w:jc w:val="center"/>
+              <w:rPr>
+                <w:i/>
+                <w:iCs/>
+              </w:rPr>
+            </w:pPr>
+          </w:p>
+        </w:tc>
+        <w:tc>
+          <w:tcPr>
+            <w:tcW w:w="1073" w:type="dxa"/>
+          </w:tcPr>
+          <w:p>
+            <w:pPr>
+              <w:pStyle w:val="a8"/>
+              <w:pBdr>
+                <w:top w:val="none" w:sz="0" w:space="0" w:color="auto"/>
+                <w:left w:val="none" w:sz="0" w:space="0" w:color="auto"/>
+                <w:bottom w:val="none" w:sz="0" w:space="0" w:color="auto"/>
+                <w:right w:val="none" w:sz="0" w:space="0" w:color="auto"/>
+                <w:between w:val="none" w:sz="0" w:space="0" w:color="auto"/>
+                <w:bar w:val="none" w:sz="0" w:color="auto"/>
+              </w:pBdr>
+              <w:jc w:val="center"/>
+              <w:rPr>
+                <w:i/>
+                <w:iCs/>
+              </w:rPr>
+            </w:pPr>
+          </w:p>
+        </w:tc>
+        <w:tc>
+          <w:tcPr>
+            <w:tcW w:w="1166" w:type="dxa"/>
+          </w:tcPr>
+          <w:p>
+            <w:pPr>
+              <w:pStyle w:val="a8"/>
+              <w:pBdr>
+                <w:top w:val="none" w:sz="0" w:space="0" w:color="auto"/>
+                <w:left w:val="none" w:sz="0" w:space="0" w:color="auto"/>
+                <w:bottom w:val="none" w:sz="0" w:space="0" w:color="auto"/>
+                <w:right w:val="none" w:sz="0" w:space="0" w:color="auto"/>
+                <w:between w:val="none" w:sz="0" w:space="0" w:color="auto"/>
+                <w:bar w:val="none" w:sz="0" w:color="auto"/>
+              </w:pBdr>
+              <w:jc w:val="center"/>
+              <w:rPr>
+                <w:i/>
+                <w:iCs/>
+              </w:rPr>
+            </w:pPr>
+          </w:p>
+        </w:tc>
+      </w:tr>
+      <w:tr>
+        <w:tc>
+          <w:tcPr>
+            <w:tcW w:w="725" w:type="dxa"/>
+          </w:tcPr>
+          <w:p>
+            <w:pPr>
+              <w:pStyle w:val="a8"/>
+              <w:pBdr>
+                <w:top w:val="none" w:sz="0" w:space="0" w:color="auto"/>
+                <w:left w:val="none" w:sz="0" w:space="0" w:color="auto"/>
+                <w:bottom w:val="none" w:sz="0" w:space="0" w:color="auto"/>
+                <w:right w:val="none" w:sz="0" w:space="0" w:color="auto"/>
+                <w:between w:val="none" w:sz="0" w:space="0" w:color="auto"/>
+                <w:bar w:val="none" w:sz="0" w:color="auto"/>
+              </w:pBdr>
+              <w:jc w:val="center"/>
+              <w:rPr>
+                <w:i/>
+                <w:iCs/>
+              </w:rPr>
+            </w:pPr>
+            <w:r>
+              <w:rPr>
+                <w:i/>
+                <w:iCs/>
+              </w:rPr>
+              <w:t>3</w:t>
+            </w:r>
+          </w:p>
+        </w:tc>
+        <w:tc>
+          <w:tcPr>
+            <w:tcW w:w="1395" w:type="dxa"/>
+          </w:tcPr>
+          <w:p>
+            <w:pPr>
+              <w:pStyle w:val="a8"/>
+              <w:pBdr>
+                <w:top w:val="none" w:sz="0" w:space="0" w:color="auto"/>
+                <w:left w:val="none" w:sz="0" w:space="0" w:color="auto"/>
+                <w:bottom w:val="none" w:sz="0" w:space="0" w:color="auto"/>
+                <w:right w:val="none" w:sz="0" w:space="0" w:color="auto"/>
+                <w:between w:val="none" w:sz="0" w:space="0" w:color="auto"/>
+                <w:bar w:val="none" w:sz="0" w:color="auto"/>
+              </w:pBdr>
+              <w:jc w:val="center"/>
+              <w:rPr>
+                <w:i/>
+                <w:iCs/>
+              </w:rPr>
+            </w:pPr>
+          </w:p>
+        </w:tc>
+        <w:tc>
+          <w:tcPr>
+            <w:tcW w:w="853" w:type="dxa"/>
+          </w:tcPr>
+          <w:p>
+            <w:pPr>
+              <w:pStyle w:val="a8"/>
+              <w:pBdr>
+                <w:top w:val="none" w:sz="0" w:space="0" w:color="auto"/>
+                <w:left w:val="none" w:sz="0" w:space="0" w:color="auto"/>
+                <w:bottom w:val="none" w:sz="0" w:space="0" w:color="auto"/>
+                <w:right w:val="none" w:sz="0" w:space="0" w:color="auto"/>
+                <w:between w:val="none" w:sz="0" w:space="0" w:color="auto"/>
+                <w:bar w:val="none" w:sz="0" w:color="auto"/>
+              </w:pBdr>
+              <w:jc w:val="center"/>
+              <w:rPr>
+                <w:i/>
+                <w:iCs/>
+              </w:rPr>
+            </w:pPr>
+          </w:p>
+        </w:tc>
+        <w:tc>
+          <w:tcPr>
+            <w:tcW w:w="1414" w:type="dxa"/>
+          </w:tcPr>
+          <w:p>
+            <w:pPr>
+              <w:pStyle w:val="a8"/>
+              <w:pBdr>
+                <w:top w:val="none" w:sz="0" w:space="0" w:color="auto"/>
+                <w:left w:val="none" w:sz="0" w:space="0" w:color="auto"/>
+                <w:bottom w:val="none" w:sz="0" w:space="0" w:color="auto"/>
+                <w:right w:val="none" w:sz="0" w:space="0" w:color="auto"/>
+                <w:between w:val="none" w:sz="0" w:space="0" w:color="auto"/>
+                <w:bar w:val="none" w:sz="0" w:color="auto"/>
+              </w:pBdr>
+              <w:jc w:val="center"/>
+              <w:rPr>
+                <w:i/>
+                <w:iCs/>
+              </w:rPr>
+            </w:pPr>
+          </w:p>
+        </w:tc>
+        <w:tc>
+          <w:tcPr>
+            <w:tcW w:w="1196" w:type="dxa"/>
+          </w:tcPr>
+          <w:p>
+            <w:pPr>
+              <w:pStyle w:val="a8"/>
+              <w:pBdr>
+                <w:top w:val="none" w:sz="0" w:space="0" w:color="auto"/>
+                <w:left w:val="none" w:sz="0" w:space="0" w:color="auto"/>
+                <w:bottom w:val="none" w:sz="0" w:space="0" w:color="auto"/>
+                <w:right w:val="none" w:sz="0" w:space="0" w:color="auto"/>
+                <w:between w:val="none" w:sz="0" w:space="0" w:color="auto"/>
+                <w:bar w:val="none" w:sz="0" w:color="auto"/>
+              </w:pBdr>
+              <w:jc w:val="center"/>
+              <w:rPr>
+                <w:i/>
+                <w:iCs/>
+              </w:rPr>
+            </w:pPr>
+          </w:p>
+        </w:tc>
+        <w:tc>
+          <w:tcPr>
+            <w:tcW w:w="1188" w:type="dxa"/>
+          </w:tcPr>
+          <w:p>
+            <w:pPr>
+              <w:pStyle w:val="a8"/>
+              <w:pBdr>
+                <w:top w:val="none" w:sz="0" w:space="0" w:color="auto"/>
+                <w:left w:val="none" w:sz="0" w:space="0" w:color="auto"/>
+                <w:bottom w:val="none" w:sz="0" w:space="0" w:color="auto"/>
+                <w:right w:val="none" w:sz="0" w:space="0" w:color="auto"/>
+                <w:between w:val="none" w:sz="0" w:space="0" w:color="auto"/>
+                <w:bar w:val="none" w:sz="0" w:color="auto"/>
+              </w:pBdr>
+              <w:jc w:val="center"/>
+              <w:rPr>
+                <w:i/>
+                <w:iCs/>
+              </w:rPr>
+            </w:pPr>
+          </w:p>
+        </w:tc>
+        <w:tc>
+          <w:tcPr>
+            <w:tcW w:w="1073" w:type="dxa"/>
+          </w:tcPr>
+          <w:p>
+            <w:pPr>
+              <w:pStyle w:val="a8"/>
+              <w:pBdr>
+                <w:top w:val="none" w:sz="0" w:space="0" w:color="auto"/>
+                <w:left w:val="none" w:sz="0" w:space="0" w:color="auto"/>
+                <w:bottom w:val="none" w:sz="0" w:space="0" w:color="auto"/>
+                <w:right w:val="none" w:sz="0" w:space="0" w:color="auto"/>
+                <w:between w:val="none" w:sz="0" w:space="0" w:color="auto"/>
+                <w:bar w:val="none" w:sz="0" w:color="auto"/>
+              </w:pBdr>
+              <w:jc w:val="center"/>
+              <w:rPr>
+                <w:i/>
+                <w:iCs/>
+              </w:rPr>
+            </w:pPr>
+          </w:p>
+        </w:tc>
+        <w:tc>
+          <w:tcPr>
+            <w:tcW w:w="1166" w:type="dxa"/>
+          </w:tcPr>
+          <w:p>
+            <w:pPr>
+              <w:pStyle w:val="a8"/>
+              <w:pBdr>
+                <w:top w:val="none" w:sz="0" w:space="0" w:color="auto"/>
+                <w:left w:val="none" w:sz="0" w:space="0" w:color="auto"/>
+                <w:bottom w:val="none" w:sz="0" w:space="0" w:color="auto"/>
+                <w:right w:val="none" w:sz="0" w:space="0" w:color="auto"/>
+                <w:between w:val="none" w:sz="0" w:space="0" w:color="auto"/>
+                <w:bar w:val="none" w:sz="0" w:color="auto"/>
+              </w:pBdr>
+              <w:jc w:val="center"/>
+              <w:rPr>
+                <w:i/>
+                <w:iCs/>
+              </w:rPr>
+            </w:pPr>
+          </w:p>
+        </w:tc>
+      </w:tr>
+      <w:tr>
+        <w:tc>
+          <w:tcPr>
+            <w:tcW w:w="725" w:type="dxa"/>
+          </w:tcPr>
+          <w:p>
+            <w:pPr>
+              <w:pStyle w:val="a8"/>
+              <w:pBdr>
+                <w:top w:val="none" w:sz="0" w:space="0" w:color="auto"/>
+                <w:left w:val="none" w:sz="0" w:space="0" w:color="auto"/>
+                <w:bottom w:val="none" w:sz="0" w:space="0" w:color="auto"/>
+                <w:right w:val="none" w:sz="0" w:space="0" w:color="auto"/>
+                <w:between w:val="none" w:sz="0" w:space="0" w:color="auto"/>
+                <w:bar w:val="none" w:sz="0" w:color="auto"/>
+              </w:pBdr>
+              <w:jc w:val="center"/>
+              <w:rPr>
+                <w:i/>
+                <w:iCs/>
+              </w:rPr>
+            </w:pPr>
+            <w:r>
+              <w:rPr>
+                <w:i/>
+                <w:iCs/>
+              </w:rPr>
+              <w:t>4</w:t>
+            </w:r>
+          </w:p>
+        </w:tc>
+        <w:tc>
+          <w:tcPr>
+            <w:tcW w:w="1395" w:type="dxa"/>
+          </w:tcPr>
+          <w:p>
+            <w:pPr>
+              <w:pStyle w:val="a8"/>
+              <w:pBdr>
+                <w:top w:val="none" w:sz="0" w:space="0" w:color="auto"/>
+                <w:left w:val="none" w:sz="0" w:space="0" w:color="auto"/>
+                <w:bottom w:val="none" w:sz="0" w:space="0" w:color="auto"/>
+                <w:right w:val="none" w:sz="0" w:space="0" w:color="auto"/>
+                <w:between w:val="none" w:sz="0" w:space="0" w:color="auto"/>
+                <w:bar w:val="none" w:sz="0" w:color="auto"/>
+              </w:pBdr>
+              <w:jc w:val="center"/>
+              <w:rPr>
+                <w:i/>
+                <w:iCs/>
+              </w:rPr>
+            </w:pPr>
+          </w:p>
+        </w:tc>
+        <w:tc>
+          <w:tcPr>
+            <w:tcW w:w="853" w:type="dxa"/>
+          </w:tcPr>
+          <w:p>
+            <w:pPr>
+              <w:pStyle w:val="a8"/>
+              <w:pBdr>
+                <w:top w:val="none" w:sz="0" w:space="0" w:color="auto"/>
+                <w:left w:val="none" w:sz="0" w:space="0" w:color="auto"/>
+                <w:bottom w:val="none" w:sz="0" w:space="0" w:color="auto"/>
+                <w:right w:val="none" w:sz="0" w:space="0" w:color="auto"/>
+                <w:between w:val="none" w:sz="0" w:space="0" w:color="auto"/>
+                <w:bar w:val="none" w:sz="0" w:color="auto"/>
+              </w:pBdr>
+              <w:jc w:val="center"/>
+              <w:rPr>
+                <w:i/>
+                <w:iCs/>
+              </w:rPr>
+            </w:pPr>
+          </w:p>
+        </w:tc>
+        <w:tc>
+          <w:tcPr>
+            <w:tcW w:w="1414" w:type="dxa"/>
+          </w:tcPr>
+          <w:p>
+            <w:pPr>
+              <w:pStyle w:val="a8"/>
+              <w:pBdr>
+                <w:top w:val="none" w:sz="0" w:space="0" w:color="auto"/>
+                <w:left w:val="none" w:sz="0" w:space="0" w:color="auto"/>
+                <w:bottom w:val="none" w:sz="0" w:space="0" w:color="auto"/>
+                <w:right w:val="none" w:sz="0" w:space="0" w:color="auto"/>
+                <w:between w:val="none" w:sz="0" w:space="0" w:color="auto"/>
+                <w:bar w:val="none" w:sz="0" w:color="auto"/>
+              </w:pBdr>
+              <w:jc w:val="center"/>
+              <w:rPr>
+                <w:i/>
+                <w:iCs/>
+              </w:rPr>
+            </w:pPr>
+          </w:p>
+        </w:tc>
+        <w:tc>
+          <w:tcPr>
+            <w:tcW w:w="1196" w:type="dxa"/>
+          </w:tcPr>
+          <w:p>
+            <w:pPr>
+              <w:pStyle w:val="a8"/>
+              <w:pBdr>
+                <w:top w:val="none" w:sz="0" w:space="0" w:color="auto"/>
+                <w:left w:val="none" w:sz="0" w:space="0" w:color="auto"/>
+                <w:bottom w:val="none" w:sz="0" w:space="0" w:color="auto"/>
+                <w:right w:val="none" w:sz="0" w:space="0" w:color="auto"/>
+                <w:between w:val="none" w:sz="0" w:space="0" w:color="auto"/>
+                <w:bar w:val="none" w:sz="0" w:color="auto"/>
+              </w:pBdr>
+              <w:jc w:val="center"/>
+              <w:rPr>
+                <w:i/>
+                <w:iCs/>
+              </w:rPr>
+            </w:pPr>
+          </w:p>
+        </w:tc>
+        <w:tc>
+          <w:tcPr>
+            <w:tcW w:w="1188" w:type="dxa"/>
+          </w:tcPr>
+          <w:p>
+            <w:pPr>
+              <w:pStyle w:val="a8"/>
+              <w:pBdr>
+                <w:top w:val="none" w:sz="0" w:space="0" w:color="auto"/>
+                <w:left w:val="none" w:sz="0" w:space="0" w:color="auto"/>
+                <w:bottom w:val="none" w:sz="0" w:space="0" w:color="auto"/>
+                <w:right w:val="none" w:sz="0" w:space="0" w:color="auto"/>
+                <w:between w:val="none" w:sz="0" w:space="0" w:color="auto"/>
+                <w:bar w:val="none" w:sz="0" w:color="auto"/>
+              </w:pBdr>
+              <w:jc w:val="center"/>
+              <w:rPr>
+                <w:i/>
+                <w:iCs/>
+              </w:rPr>
+            </w:pPr>
+          </w:p>
+        </w:tc>
+        <w:tc>
+          <w:tcPr>
+            <w:tcW w:w="1073" w:type="dxa"/>
+          </w:tcPr>
+          <w:p>
+            <w:pPr>
+              <w:pStyle w:val="a8"/>
+              <w:pBdr>
+                <w:top w:val="none" w:sz="0" w:space="0" w:color="auto"/>
+                <w:left w:val="none" w:sz="0" w:space="0" w:color="auto"/>
+                <w:bottom w:val="none" w:sz="0" w:space="0" w:color="auto"/>
+                <w:right w:val="none" w:sz="0" w:space="0" w:color="auto"/>
+                <w:between w:val="none" w:sz="0" w:space="0" w:color="auto"/>
+                <w:bar w:val="none" w:sz="0" w:color="auto"/>
+              </w:pBdr>
+              <w:jc w:val="center"/>
+              <w:rPr>
+                <w:i/>
+                <w:iCs/>
+              </w:rPr>
+            </w:pPr>
+          </w:p>
+        </w:tc>
+        <w:tc>
+          <w:tcPr>
+            <w:tcW w:w="1166" w:type="dxa"/>
+          </w:tcPr>
+          <w:p>
+            <w:pPr>
+              <w:pStyle w:val="a8"/>
+              <w:pBdr>
+                <w:top w:val="none" w:sz="0" w:space="0" w:color="auto"/>
+                <w:left w:val="none" w:sz="0" w:space="0" w:color="auto"/>
+                <w:bottom w:val="none" w:sz="0" w:space="0" w:color="auto"/>
+                <w:right w:val="none" w:sz="0" w:space="0" w:color="auto"/>
+                <w:between w:val="none" w:sz="0" w:space="0" w:color="auto"/>
+                <w:bar w:val="none" w:sz="0" w:color="auto"/>
+              </w:pBdr>
+              <w:jc w:val="center"/>
+              <w:rPr>
+                <w:i/>
+                <w:iCs/>
+              </w:rPr>
+            </w:pPr>
+          </w:p>
+        </w:tc>
+      </w:tr>
+      <w:tr>
+        <w:tc>
+          <w:tcPr>
+            <w:tcW w:w="725" w:type="dxa"/>
+          </w:tcPr>
+          <w:p>
+            <w:pPr>
+              <w:pStyle w:val="a8"/>
+              <w:pBdr>
+                <w:top w:val="none" w:sz="0" w:space="0" w:color="auto"/>
+                <w:left w:val="none" w:sz="0" w:space="0" w:color="auto"/>
+                <w:bottom w:val="none" w:sz="0" w:space="0" w:color="auto"/>
+                <w:right w:val="none" w:sz="0" w:space="0" w:color="auto"/>
+                <w:between w:val="none" w:sz="0" w:space="0" w:color="auto"/>
+                <w:bar w:val="none" w:sz="0" w:color="auto"/>
+              </w:pBdr>
+              <w:jc w:val="center"/>
+              <w:rPr>
+                <w:i/>
+                <w:iCs/>
+              </w:rPr>
+            </w:pPr>
+            <w:r>
+              <w:rPr>
+                <w:i/>
+                <w:iCs/>
+              </w:rPr>
+              <w:t>5</w:t>
+            </w:r>
+          </w:p>
+        </w:tc>
+        <w:tc>
+          <w:tcPr>
+            <w:tcW w:w="1395" w:type="dxa"/>
+          </w:tcPr>
+          <w:p>
+            <w:pPr>
+              <w:pStyle w:val="a8"/>
+              <w:pBdr>
+                <w:top w:val="none" w:sz="0" w:space="0" w:color="auto"/>
+                <w:left w:val="none" w:sz="0" w:space="0" w:color="auto"/>
+                <w:bottom w:val="none" w:sz="0" w:space="0" w:color="auto"/>
+                <w:right w:val="none" w:sz="0" w:space="0" w:color="auto"/>
+                <w:between w:val="none" w:sz="0" w:space="0" w:color="auto"/>
+                <w:bar w:val="none" w:sz="0" w:color="auto"/>
+              </w:pBdr>
+              <w:jc w:val="center"/>
+              <w:rPr>
+                <w:i/>
+                <w:iCs/>
+              </w:rPr>
+            </w:pPr>
+          </w:p>
+        </w:tc>
+        <w:tc>
+          <w:tcPr>
+            <w:tcW w:w="853" w:type="dxa"/>
+          </w:tcPr>
+          <w:p>
+            <w:pPr>
+              <w:pStyle w:val="a8"/>
+              <w:pBdr>
+                <w:top w:val="none" w:sz="0" w:space="0" w:color="auto"/>
+                <w:left w:val="none" w:sz="0" w:space="0" w:color="auto"/>
+                <w:bottom w:val="none" w:sz="0" w:space="0" w:color="auto"/>
+                <w:right w:val="none" w:sz="0" w:space="0" w:color="auto"/>
+                <w:between w:val="none" w:sz="0" w:space="0" w:color="auto"/>
+                <w:bar w:val="none" w:sz="0" w:color="auto"/>
+              </w:pBdr>
+              <w:jc w:val="center"/>
+              <w:rPr>
+                <w:i/>
+                <w:iCs/>
+              </w:rPr>
+            </w:pPr>
+          </w:p>
+        </w:tc>
+        <w:tc>
+          <w:tcPr>
+            <w:tcW w:w="1414" w:type="dxa"/>
+          </w:tcPr>
+          <w:p>
+            <w:pPr>
+              <w:pStyle w:val="a8"/>
+              <w:pBdr>
+                <w:top w:val="none" w:sz="0" w:space="0" w:color="auto"/>
+                <w:left w:val="none" w:sz="0" w:space="0" w:color="auto"/>
+                <w:bottom w:val="none" w:sz="0" w:space="0" w:color="auto"/>
+                <w:right w:val="none" w:sz="0" w:space="0" w:color="auto"/>
+                <w:between w:val="none" w:sz="0" w:space="0" w:color="auto"/>
+                <w:bar w:val="none" w:sz="0" w:color="auto"/>
+              </w:pBdr>
+              <w:jc w:val="center"/>
+              <w:rPr>
+                <w:i/>
+                <w:iCs/>
+              </w:rPr>
+            </w:pPr>
+          </w:p>
+        </w:tc>
+        <w:tc>
+          <w:tcPr>
+            <w:tcW w:w="1196" w:type="dxa"/>
+          </w:tcPr>
+          <w:p>
+            <w:pPr>
+              <w:pStyle w:val="a8"/>
+              <w:pBdr>
+                <w:top w:val="none" w:sz="0" w:space="0" w:color="auto"/>
+                <w:left w:val="none" w:sz="0" w:space="0" w:color="auto"/>
+                <w:bottom w:val="none" w:sz="0" w:space="0" w:color="auto"/>
+                <w:right w:val="none" w:sz="0" w:space="0" w:color="auto"/>
+                <w:between w:val="none" w:sz="0" w:space="0" w:color="auto"/>
+                <w:bar w:val="none" w:sz="0" w:color="auto"/>
+              </w:pBdr>
+              <w:jc w:val="center"/>
+              <w:rPr>
+                <w:i/>
+                <w:iCs/>
+              </w:rPr>
+            </w:pPr>
+          </w:p>
+        </w:tc>
+        <w:tc>
+          <w:tcPr>
+            <w:tcW w:w="1188" w:type="dxa"/>
+          </w:tcPr>
+          <w:p>
+            <w:pPr>
+              <w:pStyle w:val="a8"/>
+              <w:pBdr>
+                <w:top w:val="none" w:sz="0" w:space="0" w:color="auto"/>
+                <w:left w:val="none" w:sz="0" w:space="0" w:color="auto"/>
+                <w:bottom w:val="none" w:sz="0" w:space="0" w:color="auto"/>
+                <w:right w:val="none" w:sz="0" w:space="0" w:color="auto"/>
+                <w:between w:val="none" w:sz="0" w:space="0" w:color="auto"/>
+                <w:bar w:val="none" w:sz="0" w:color="auto"/>
+              </w:pBdr>
+              <w:jc w:val="center"/>
+              <w:rPr>
+                <w:i/>
+                <w:iCs/>
+              </w:rPr>
+            </w:pPr>
+          </w:p>
+        </w:tc>
+        <w:tc>
+          <w:tcPr>
+            <w:tcW w:w="1073" w:type="dxa"/>
+          </w:tcPr>
+          <w:p>
+            <w:pPr>
+              <w:pStyle w:val="a8"/>
+              <w:pBdr>
+                <w:top w:val="none" w:sz="0" w:space="0" w:color="auto"/>
+                <w:left w:val="none" w:sz="0" w:space="0" w:color="auto"/>
+                <w:bottom w:val="none" w:sz="0" w:space="0" w:color="auto"/>
+                <w:right w:val="none" w:sz="0" w:space="0" w:color="auto"/>
+                <w:between w:val="none" w:sz="0" w:space="0" w:color="auto"/>
+                <w:bar w:val="none" w:sz="0" w:color="auto"/>
+              </w:pBdr>
+              <w:jc w:val="center"/>
+              <w:rPr>
+                <w:i/>
+                <w:iCs/>
+              </w:rPr>
+            </w:pPr>
+          </w:p>
+        </w:tc>
+        <w:tc>
+          <w:tcPr>
+            <w:tcW w:w="1166" w:type="dxa"/>
+          </w:tcPr>
+          <w:p>
+            <w:pPr>
+              <w:pStyle w:val="a8"/>
+              <w:pBdr>
+                <w:top w:val="none" w:sz="0" w:space="0" w:color="auto"/>
+                <w:left w:val="none" w:sz="0" w:space="0" w:color="auto"/>
+                <w:bottom w:val="none" w:sz="0" w:space="0" w:color="auto"/>
+                <w:right w:val="none" w:sz="0" w:space="0" w:color="auto"/>
+                <w:between w:val="none" w:sz="0" w:space="0" w:color="auto"/>
+                <w:bar w:val="none" w:sz="0" w:color="auto"/>
+              </w:pBdr>
+              <w:jc w:val="center"/>
+              <w:rPr>
+                <w:i/>
+                <w:iCs/>
+              </w:rPr>
+            </w:pPr>
+          </w:p>
+        </w:tc>
+      </w:tr>
+      <w:tr>
+        <w:tc>
+          <w:tcPr>
+            <w:tcW w:w="725" w:type="dxa"/>
+          </w:tcPr>
+          <w:p>
+            <w:pPr>
+              <w:pStyle w:val="a8"/>
+              <w:pBdr>
+                <w:top w:val="none" w:sz="0" w:space="0" w:color="auto"/>
+                <w:left w:val="none" w:sz="0" w:space="0" w:color="auto"/>
+                <w:bottom w:val="none" w:sz="0" w:space="0" w:color="auto"/>
+                <w:right w:val="none" w:sz="0" w:space="0" w:color="auto"/>
+                <w:between w:val="none" w:sz="0" w:space="0" w:color="auto"/>
+                <w:bar w:val="none" w:sz="0" w:color="auto"/>
+              </w:pBdr>
+              <w:jc w:val="center"/>
+              <w:rPr>
+                <w:i/>
+                <w:iCs/>
+              </w:rPr>
+            </w:pPr>
+            <w:r>
+              <w:rPr>
+                <w:i/>
+                <w:iCs/>
+              </w:rPr>
+              <w:t>6</w:t>
+            </w:r>
+          </w:p>
+        </w:tc>
+        <w:tc>
+          <w:tcPr>
+            <w:tcW w:w="1395" w:type="dxa"/>
+          </w:tcPr>
+          <w:p>
+            <w:pPr>
+              <w:pStyle w:val="a8"/>
+              <w:pBdr>
+                <w:top w:val="none" w:sz="0" w:space="0" w:color="auto"/>
+                <w:left w:val="none" w:sz="0" w:space="0" w:color="auto"/>
+                <w:bottom w:val="none" w:sz="0" w:space="0" w:color="auto"/>
+                <w:right w:val="none" w:sz="0" w:space="0" w:color="auto"/>
+                <w:between w:val="none" w:sz="0" w:space="0" w:color="auto"/>
+                <w:bar w:val="none" w:sz="0" w:color="auto"/>
+              </w:pBdr>
+              <w:jc w:val="center"/>
+              <w:rPr>
+                <w:i/>
+                <w:iCs/>
+              </w:rPr>
+            </w:pPr>
+          </w:p>
+        </w:tc>
+        <w:tc>
+          <w:tcPr>
+            <w:tcW w:w="853" w:type="dxa"/>
+          </w:tcPr>
+          <w:p>
+            <w:pPr>
+              <w:pStyle w:val="a8"/>
+              <w:pBdr>
+                <w:top w:val="none" w:sz="0" w:space="0" w:color="auto"/>
+                <w:left w:val="none" w:sz="0" w:space="0" w:color="auto"/>
+                <w:bottom w:val="none" w:sz="0" w:space="0" w:color="auto"/>
+                <w:right w:val="none" w:sz="0" w:space="0" w:color="auto"/>
+                <w:between w:val="none" w:sz="0" w:space="0" w:color="auto"/>
+                <w:bar w:val="none" w:sz="0" w:color="auto"/>
+              </w:pBdr>
+              <w:jc w:val="center"/>
+              <w:rPr>
+                <w:i/>
+                <w:iCs/>
+              </w:rPr>
+            </w:pPr>
+          </w:p>
+        </w:tc>
+        <w:tc>
+          <w:tcPr>
+            <w:tcW w:w="1414" w:type="dxa"/>
+          </w:tcPr>
+          <w:p>
+            <w:pPr>
+              <w:pStyle w:val="a8"/>
+              <w:pBdr>
+                <w:top w:val="none" w:sz="0" w:space="0" w:color="auto"/>
+                <w:left w:val="none" w:sz="0" w:space="0" w:color="auto"/>
+                <w:bottom w:val="none" w:sz="0" w:space="0" w:color="auto"/>
+                <w:right w:val="none" w:sz="0" w:space="0" w:color="auto"/>
+                <w:between w:val="none" w:sz="0" w:space="0" w:color="auto"/>
+                <w:bar w:val="none" w:sz="0" w:color="auto"/>
+              </w:pBdr>
+              <w:jc w:val="center"/>
+              <w:rPr>
+                <w:i/>
+                <w:iCs/>
+              </w:rPr>
+            </w:pPr>
+          </w:p>
+        </w:tc>
+        <w:tc>
+          <w:tcPr>
+            <w:tcW w:w="1196" w:type="dxa"/>
+          </w:tcPr>
+          <w:p>
+            <w:pPr>
+              <w:pStyle w:val="a8"/>
+              <w:pBdr>
+                <w:top w:val="none" w:sz="0" w:space="0" w:color="auto"/>
+                <w:left w:val="none" w:sz="0" w:space="0" w:color="auto"/>
+                <w:bottom w:val="none" w:sz="0" w:space="0" w:color="auto"/>
+                <w:right w:val="none" w:sz="0" w:space="0" w:color="auto"/>
+                <w:between w:val="none" w:sz="0" w:space="0" w:color="auto"/>
+                <w:bar w:val="none" w:sz="0" w:color="auto"/>
+              </w:pBdr>
+              <w:jc w:val="center"/>
+              <w:rPr>
+                <w:i/>
+                <w:iCs/>
+              </w:rPr>
+            </w:pPr>
+          </w:p>
+        </w:tc>
+        <w:tc>
+          <w:tcPr>
+            <w:tcW w:w="1188" w:type="dxa"/>
+          </w:tcPr>
+          <w:p>
+            <w:pPr>
+              <w:pStyle w:val="a8"/>
+              <w:pBdr>
+                <w:top w:val="none" w:sz="0" w:space="0" w:color="auto"/>
+                <w:left w:val="none" w:sz="0" w:space="0" w:color="auto"/>
+                <w:bottom w:val="none" w:sz="0" w:space="0" w:color="auto"/>
+                <w:right w:val="none" w:sz="0" w:space="0" w:color="auto"/>
+                <w:between w:val="none" w:sz="0" w:space="0" w:color="auto"/>
+                <w:bar w:val="none" w:sz="0" w:color="auto"/>
+              </w:pBdr>
+              <w:jc w:val="center"/>
+              <w:rPr>
+                <w:i/>
+                <w:iCs/>
+              </w:rPr>
+            </w:pPr>
+          </w:p>
+        </w:tc>
+        <w:tc>
+          <w:tcPr>
+            <w:tcW w:w="1073" w:type="dxa"/>
+          </w:tcPr>
+          <w:p>
+            <w:pPr>
+              <w:pStyle w:val="a8"/>
+              <w:pBdr>
+                <w:top w:val="none" w:sz="0" w:space="0" w:color="auto"/>
+                <w:left w:val="none" w:sz="0" w:space="0" w:color="auto"/>
+                <w:bottom w:val="none" w:sz="0" w:space="0" w:color="auto"/>
+                <w:right w:val="none" w:sz="0" w:space="0" w:color="auto"/>
+                <w:between w:val="none" w:sz="0" w:space="0" w:color="auto"/>
+                <w:bar w:val="none" w:sz="0" w:color="auto"/>
+              </w:pBdr>
+              <w:jc w:val="center"/>
+              <w:rPr>
+                <w:i/>
+                <w:iCs/>
+              </w:rPr>
+            </w:pPr>
+          </w:p>
+        </w:tc>
+        <w:tc>
+          <w:tcPr>
+            <w:tcW w:w="1166" w:type="dxa"/>
+          </w:tcPr>
+          <w:p>
+            <w:pPr>
+              <w:pStyle w:val="a8"/>
+              <w:pBdr>
+                <w:top w:val="none" w:sz="0" w:space="0" w:color="auto"/>
+                <w:left w:val="none" w:sz="0" w:space="0" w:color="auto"/>
+                <w:bottom w:val="none" w:sz="0" w:space="0" w:color="auto"/>
+                <w:right w:val="none" w:sz="0" w:space="0" w:color="auto"/>
+                <w:between w:val="none" w:sz="0" w:space="0" w:color="auto"/>
+                <w:bar w:val="none" w:sz="0" w:color="auto"/>
+              </w:pBdr>
+              <w:jc w:val="center"/>
+              <w:rPr>
+                <w:i/>
+                <w:iCs/>
+              </w:rPr>
+            </w:pPr>
+          </w:p>
+        </w:tc>
+      </w:tr>
+    </w:tbl>
+    <w:p>
+      <w:pPr>
+        <w:pStyle w:val="a8"/>
+        <w:spacing w:after="200" w:line="240" w:lineRule="auto"/>
+        <w:ind w:left="720"/>
+        <w:rPr>
+          <w:spacing w:val="0"/>
+          <w:u w:color="000000"/>
+        </w:rPr>
+      </w:pPr>
     </w:p>
     <w:p>
       <w:pPr>
@@ -3364,6 +3869,7 @@
           <w:spacing w:val="0"/>
           <w:u w:color="000000"/>
         </w:rPr>
+        <w:lastRenderedPageBreak/>
         <w:t>Риски и препятствия</w:t>
       </w:r>
       <w:r>
@@ -3564,7 +4070,6 @@
           <w:u w:color="000000"/>
         </w:rPr>
       </w:pPr>
-      <w:proofErr w:type="spellStart"/>
       <w:r>
         <w:rPr>
           <w:spacing w:val="0"/>
@@ -3573,7 +4078,6 @@
         </w:rPr>
         <w:t>SignalR</w:t>
       </w:r>
-      <w:proofErr w:type="spellEnd"/>
     </w:p>
     <w:p>
       <w:pPr>
@@ -3676,7 +4180,6 @@
           <w:u w:color="000000"/>
         </w:rPr>
       </w:pPr>
-      <w:proofErr w:type="spellStart"/>
       <w:r>
         <w:rPr>
           <w:spacing w:val="0"/>
@@ -3685,7 +4188,6 @@
         </w:rPr>
         <w:t>Shadcn</w:t>
       </w:r>
-      <w:proofErr w:type="spellEnd"/>
     </w:p>
     <w:p>
       <w:pPr>
@@ -3744,7 +4246,6 @@
           <w:u w:color="000000"/>
         </w:rPr>
       </w:pPr>
-      <w:proofErr w:type="spellStart"/>
       <w:r>
         <w:rPr>
           <w:spacing w:val="0"/>
@@ -3753,7 +4254,6 @@
         </w:rPr>
         <w:t>Tensorflow</w:t>
       </w:r>
-      <w:proofErr w:type="spellEnd"/>
     </w:p>
     <w:p>
       <w:pPr>
@@ -3768,7 +4268,6 @@
           <w:u w:color="000000"/>
         </w:rPr>
       </w:pPr>
-      <w:proofErr w:type="spellStart"/>
       <w:r>
         <w:rPr>
           <w:spacing w:val="0"/>
@@ -3777,7 +4276,6 @@
         </w:rPr>
         <w:t>Pytorch</w:t>
       </w:r>
-      <w:proofErr w:type="spellEnd"/>
     </w:p>
     <w:p>
       <w:pPr>
@@ -3792,7 +4290,6 @@
           <w:u w:color="000000"/>
         </w:rPr>
       </w:pPr>
-      <w:proofErr w:type="spellStart"/>
       <w:r>
         <w:rPr>
           <w:spacing w:val="0"/>
@@ -3801,7 +4298,6 @@
         </w:rPr>
         <w:t>Geotools</w:t>
       </w:r>
-      <w:proofErr w:type="spellEnd"/>
     </w:p>
     <w:p>
       <w:pPr>
@@ -3822,18 +4318,8 @@
           <w:u w:color="000000"/>
           <w:lang w:val="en-US"/>
         </w:rPr>
-        <w:t xml:space="preserve">Docker </w:t>
-      </w:r>
-      <w:proofErr w:type="gramStart"/>
-      <w:r>
-        <w:rPr>
-          <w:spacing w:val="0"/>
-          <w:u w:color="000000"/>
-          <w:lang w:val="en-US"/>
-        </w:rPr>
-        <w:t>compose</w:t>
-      </w:r>
-      <w:proofErr w:type="gramEnd"/>
+        <w:t>Docker compose</w:t>
+      </w:r>
     </w:p>
     <w:p>
       <w:pPr>
@@ -3848,23 +4334,13 @@
           <w:u w:color="000000"/>
         </w:rPr>
       </w:pPr>
-      <w:proofErr w:type="spellStart"/>
       <w:r>
         <w:rPr>
           <w:spacing w:val="0"/>
           <w:u w:color="000000"/>
           <w:lang w:val="en-US"/>
         </w:rPr>
-        <w:t>Github</w:t>
-      </w:r>
-      <w:proofErr w:type="spellEnd"/>
-      <w:r>
-        <w:rPr>
-          <w:spacing w:val="0"/>
-          <w:u w:color="000000"/>
-          <w:lang w:val="en-US"/>
-        </w:rPr>
-        <w:t xml:space="preserve"> actions</w:t>
+        <w:t>Github actions</w:t>
       </w:r>
     </w:p>
     <w:p>
@@ -3914,7 +4390,7 @@
           <w:u w:color="000000"/>
         </w:rPr>
       </w:pPr>
-      <w:hyperlink r:id="rId7" w:history="1">
+      <w:hyperlink r:id="rId8" w:history="1">
         <w:r>
           <w:rPr>
             <w:rStyle w:val="a3"/>
@@ -3930,7 +4406,6 @@
           </w:rPr>
           <w:t>://</w:t>
         </w:r>
-        <w:proofErr w:type="spellStart"/>
         <w:r>
           <w:rPr>
             <w:rStyle w:val="a3"/>
@@ -3939,7 +4414,6 @@
           </w:rPr>
           <w:t>github</w:t>
         </w:r>
-        <w:proofErr w:type="spellEnd"/>
         <w:r>
           <w:rPr>
             <w:rStyle w:val="a3"/>
@@ -3977,7 +4451,6 @@
           </w:rPr>
           <w:t>/</w:t>
         </w:r>
-        <w:proofErr w:type="spellStart"/>
         <w:r>
           <w:rPr>
             <w:rStyle w:val="a3"/>
@@ -3986,7 +4459,6 @@
           </w:rPr>
           <w:t>UnspokenTeam</w:t>
         </w:r>
-        <w:proofErr w:type="spellEnd"/>
         <w:r>
           <w:rPr>
             <w:rStyle w:val="a3"/>
@@ -4026,7 +4498,7 @@
           <w:u w:color="000000"/>
         </w:rPr>
       </w:pPr>
-      <w:hyperlink r:id="rId8" w:history="1">
+      <w:hyperlink r:id="rId9" w:history="1">
         <w:r>
           <w:rPr>
             <w:rStyle w:val="a3"/>
@@ -4087,9 +4559,10 @@
           <w:u w:color="000000"/>
           <w:lang w:val="en-US"/>
         </w:rPr>
+        <w:lastRenderedPageBreak/>
         <w:t>PASTIS (Processing of Agricultural Satellite Time Series) (</w:t>
       </w:r>
-      <w:hyperlink r:id="rId9" w:history="1">
+      <w:hyperlink r:id="rId10" w:history="1">
         <w:r>
           <w:rPr>
             <w:rStyle w:val="a3"/>
@@ -4130,7 +4603,7 @@
         </w:rPr>
         <w:t>PASTIS-R (</w:t>
       </w:r>
-      <w:hyperlink r:id="rId10" w:history="1">
+      <w:hyperlink r:id="rId11" w:history="1">
         <w:r>
           <w:rPr>
             <w:rStyle w:val="a3"/>
@@ -4163,25 +4636,15 @@
           <w:lang w:val="en-US"/>
         </w:rPr>
       </w:pPr>
-      <w:proofErr w:type="spellStart"/>
       <w:r>
         <w:rPr>
           <w:spacing w:val="0"/>
           <w:u w:color="000000"/>
           <w:lang w:val="en-US"/>
         </w:rPr>
-        <w:t>UAVid</w:t>
-      </w:r>
-      <w:proofErr w:type="spellEnd"/>
-      <w:r>
-        <w:rPr>
-          <w:spacing w:val="0"/>
-          <w:u w:color="000000"/>
-          <w:lang w:val="en-US"/>
-        </w:rPr>
-        <w:t xml:space="preserve"> (Unmanned Aerial Vehicle Video Dataset) (</w:t>
-      </w:r>
-      <w:hyperlink r:id="rId11" w:history="1">
+        <w:t>UAVid (Unmanned Aerial Vehicle Video Dataset) (</w:t>
+      </w:r>
+      <w:hyperlink r:id="rId12" w:history="1">
         <w:r>
           <w:rPr>
             <w:rStyle w:val="a3"/>
@@ -4220,10 +4683,9 @@
           <w:u w:color="000000"/>
           <w:lang w:val="en-US"/>
         </w:rPr>
-        <w:lastRenderedPageBreak/>
         <w:t>VDD (Varied Drone Dataset) (</w:t>
       </w:r>
-      <w:hyperlink r:id="rId12" w:history="1">
+      <w:hyperlink r:id="rId13" w:history="1">
         <w:r>
           <w:rPr>
             <w:rStyle w:val="a3"/>
@@ -4264,7 +4726,7 @@
         </w:rPr>
         <w:t>ICG Semantic Drone Dataset (</w:t>
       </w:r>
-      <w:hyperlink r:id="rId13" w:history="1">
+      <w:hyperlink r:id="rId14" w:history="1">
         <w:r>
           <w:rPr>
             <w:rStyle w:val="a3"/>
@@ -4372,8 +4834,8 @@
       </w:pPr>
     </w:p>
     <w:sectPr>
-      <w:headerReference w:type="default" r:id="rId14"/>
-      <w:footerReference w:type="default" r:id="rId15"/>
+      <w:headerReference w:type="default" r:id="rId15"/>
+      <w:footerReference w:type="default" r:id="rId16"/>
       <w:pgSz w:w="11900" w:h="16840"/>
       <w:pgMar w:top="1440" w:right="1440" w:bottom="1440" w:left="1440" w:header="480" w:footer="480" w:gutter="0"/>
       <w:cols w:space="720"/>
@@ -5703,6 +6165,22 @@
       <w:color w:val="605E5C"/>
       <w:shd w:val="clear" w:color="auto" w:fill="E1DFDD"/>
     </w:rPr>
+  </w:style>
+  <w:style w:type="table" w:styleId="ab">
+    <w:name w:val="Table Grid"/>
+    <w:basedOn w:val="a1"/>
+    <w:uiPriority w:val="39"/>
+    <w:rsid w:val="005801EC"/>
+    <w:tblPr>
+      <w:tblBorders>
+        <w:top w:val="single" w:sz="4" w:space="0" w:color="auto"/>
+        <w:left w:val="single" w:sz="4" w:space="0" w:color="auto"/>
+        <w:bottom w:val="single" w:sz="4" w:space="0" w:color="auto"/>
+        <w:right w:val="single" w:sz="4" w:space="0" w:color="auto"/>
+        <w:insideH w:val="single" w:sz="4" w:space="0" w:color="auto"/>
+        <w:insideV w:val="single" w:sz="4" w:space="0" w:color="auto"/>
+      </w:tblBorders>
+    </w:tblPr>
   </w:style>
 </w:styles>
 </file>
@@ -6775,4 +7253,16 @@
   </a:objectDefaults>
   <a:extraClrSchemeLst/>
 </a:theme>
+</file>
+
+<file path=customXml/item1.xml><?xml version="1.0" encoding="utf-8"?>
+<b:Sources xmlns:b="http://schemas.openxmlformats.org/officeDocument/2006/bibliography" xmlns="http://schemas.openxmlformats.org/officeDocument/2006/bibliography" SelectedStyle="\APASixthEditionOfficeOnline.xsl" StyleName="APA" Version="6"/>
+</file>
+
+<file path=customXml/itemProps1.xml><?xml version="1.0" encoding="utf-8"?>
+<ds:datastoreItem xmlns:ds="http://schemas.openxmlformats.org/officeDocument/2006/customXml" ds:itemID="{E9606DA7-E345-4B6F-BA7C-D511068495F8}">
+  <ds:schemaRefs>
+    <ds:schemaRef ds:uri="http://schemas.openxmlformats.org/officeDocument/2006/bibliography"/>
+  </ds:schemaRefs>
+</ds:datastoreItem>
 </file>
</xml_diff>

<commit_message>
added java to passport
</commit_message>
<xml_diff>
--- a/passport.docx
+++ b/passport.docx
@@ -158,6 +158,7 @@
         </w:rPr>
         <w:t xml:space="preserve">, </w:t>
       </w:r>
+      <w:proofErr w:type="spellStart"/>
       <w:r>
         <w:rPr>
           <w:b w:val="0"/>
@@ -167,6 +168,7 @@
         </w:rPr>
         <w:t>tg</w:t>
       </w:r>
+      <w:proofErr w:type="spellEnd"/>
       <w:r>
         <w:rPr>
           <w:b w:val="0"/>
@@ -226,6 +228,7 @@
         </w:rPr>
         <w:t xml:space="preserve">, </w:t>
       </w:r>
+      <w:proofErr w:type="spellStart"/>
       <w:r>
         <w:rPr>
           <w:b w:val="0"/>
@@ -235,6 +238,7 @@
         </w:rPr>
         <w:t>tg</w:t>
       </w:r>
+      <w:proofErr w:type="spellEnd"/>
       <w:r>
         <w:rPr>
           <w:b w:val="0"/>
@@ -622,16 +626,53 @@
             </w:pPr>
             <w:bookmarkStart w:id="2" w:name="_3znysh7" w:colFirst="0" w:colLast="0"/>
             <w:bookmarkEnd w:id="2"/>
-            <w:r>
-              <w:rPr>
-                <w:rFonts w:eastAsia="Times New Roman"/>
-                <w:i/>
-                <w:iCs/>
-                <w:color w:val="000000"/>
-                <w:sz w:val="20"/>
-                <w:szCs w:val="20"/>
-              </w:rPr>
-              <w:t>Группа по ООП</w:t>
+            <w:proofErr w:type="spellStart"/>
+            <w:r>
+              <w:rPr>
+                <w:rFonts w:eastAsia="Times New Roman"/>
+                <w:i/>
+                <w:iCs/>
+                <w:color w:val="000000"/>
+                <w:sz w:val="20"/>
+                <w:szCs w:val="20"/>
+              </w:rPr>
+              <w:t>Группа</w:t>
+            </w:r>
+            <w:proofErr w:type="spellEnd"/>
+            <w:r>
+              <w:rPr>
+                <w:rFonts w:eastAsia="Times New Roman"/>
+                <w:i/>
+                <w:iCs/>
+                <w:color w:val="000000"/>
+                <w:sz w:val="20"/>
+                <w:szCs w:val="20"/>
+              </w:rPr>
+              <w:t xml:space="preserve"> </w:t>
+            </w:r>
+            <w:proofErr w:type="spellStart"/>
+            <w:r>
+              <w:rPr>
+                <w:rFonts w:eastAsia="Times New Roman"/>
+                <w:i/>
+                <w:iCs/>
+                <w:color w:val="000000"/>
+                <w:sz w:val="20"/>
+                <w:szCs w:val="20"/>
+              </w:rPr>
+              <w:t>по</w:t>
+            </w:r>
+            <w:proofErr w:type="spellEnd"/>
+            <w:r>
+              <w:rPr>
+                <w:rFonts w:eastAsia="Times New Roman"/>
+                <w:i/>
+                <w:iCs/>
+                <w:color w:val="000000"/>
+                <w:sz w:val="20"/>
+                <w:szCs w:val="20"/>
+              </w:rPr>
+              <w:t xml:space="preserve"> ООП</w:t>
             </w:r>
           </w:p>
         </w:tc>
@@ -653,17 +694,43 @@
                 <w:szCs w:val="20"/>
               </w:rPr>
             </w:pPr>
-            <w:r>
-              <w:rPr>
-                <w:rFonts w:eastAsia="Times New Roman"/>
-                <w:i/>
-                <w:iCs/>
-                <w:color w:val="000000"/>
-                <w:sz w:val="20"/>
-                <w:szCs w:val="20"/>
-              </w:rPr>
-              <w:t>Роль в команде</w:t>
-            </w:r>
+            <w:proofErr w:type="spellStart"/>
+            <w:r>
+              <w:rPr>
+                <w:rFonts w:eastAsia="Times New Roman"/>
+                <w:i/>
+                <w:iCs/>
+                <w:color w:val="000000"/>
+                <w:sz w:val="20"/>
+                <w:szCs w:val="20"/>
+              </w:rPr>
+              <w:t>Роль</w:t>
+            </w:r>
+            <w:proofErr w:type="spellEnd"/>
+            <w:r>
+              <w:rPr>
+                <w:rFonts w:eastAsia="Times New Roman"/>
+                <w:i/>
+                <w:iCs/>
+                <w:color w:val="000000"/>
+                <w:sz w:val="20"/>
+                <w:szCs w:val="20"/>
+              </w:rPr>
+              <w:t xml:space="preserve"> в </w:t>
+            </w:r>
+            <w:proofErr w:type="spellStart"/>
+            <w:r>
+              <w:rPr>
+                <w:rFonts w:eastAsia="Times New Roman"/>
+                <w:i/>
+                <w:iCs/>
+                <w:color w:val="000000"/>
+                <w:sz w:val="20"/>
+                <w:szCs w:val="20"/>
+              </w:rPr>
+              <w:t>команде</w:t>
+            </w:r>
+            <w:proofErr w:type="spellEnd"/>
           </w:p>
         </w:tc>
         <w:bookmarkStart w:id="3" w:name="_2et92p0" w:colFirst="0" w:colLast="0"/>
@@ -725,16 +792,58 @@
               </w:rPr>
             </w:pPr>
             <w:bookmarkStart w:id="5" w:name="_Hlk185099051"/>
-            <w:r>
-              <w:rPr>
-                <w:i/>
-                <w:iCs/>
-                <w:sz w:val="20"/>
-                <w:szCs w:val="20"/>
-              </w:rPr>
-              <w:t>Кириллова Елена Константиновна</w:t>
+            <w:proofErr w:type="spellStart"/>
+            <w:r>
+              <w:rPr>
+                <w:i/>
+                <w:iCs/>
+                <w:sz w:val="20"/>
+                <w:szCs w:val="20"/>
+              </w:rPr>
+              <w:t>Кириллова</w:t>
+            </w:r>
+            <w:proofErr w:type="spellEnd"/>
+            <w:r>
+              <w:rPr>
+                <w:i/>
+                <w:iCs/>
+                <w:sz w:val="20"/>
+                <w:szCs w:val="20"/>
+              </w:rPr>
+              <w:t xml:space="preserve"> </w:t>
+            </w:r>
+            <w:proofErr w:type="spellStart"/>
+            <w:r>
+              <w:rPr>
+                <w:i/>
+                <w:iCs/>
+                <w:sz w:val="20"/>
+                <w:szCs w:val="20"/>
+              </w:rPr>
+              <w:t>Елена</w:t>
+            </w:r>
+            <w:proofErr w:type="spellEnd"/>
+            <w:r>
+              <w:rPr>
+                <w:i/>
+                <w:iCs/>
+                <w:sz w:val="20"/>
+                <w:szCs w:val="20"/>
+              </w:rPr>
+              <w:t xml:space="preserve"> </w:t>
+            </w:r>
+            <w:proofErr w:type="spellStart"/>
+            <w:r>
+              <w:rPr>
+                <w:i/>
+                <w:iCs/>
+                <w:sz w:val="20"/>
+                <w:szCs w:val="20"/>
+              </w:rPr>
+              <w:t>Константиновна</w:t>
             </w:r>
             <w:bookmarkEnd w:id="5"/>
+            <w:proofErr w:type="spellEnd"/>
           </w:p>
         </w:tc>
         <w:tc>
@@ -818,8 +927,21 @@
                 <w:sz w:val="20"/>
                 <w:szCs w:val="20"/>
               </w:rPr>
-              <w:t>frontend- разработчик</w:t>
-            </w:r>
+              <w:t xml:space="preserve">frontend- </w:t>
+            </w:r>
+            <w:proofErr w:type="spellStart"/>
+            <w:r>
+              <w:rPr>
+                <w:rFonts w:eastAsia="Times New Roman"/>
+                <w:i/>
+                <w:iCs/>
+                <w:color w:val="000000"/>
+                <w:sz w:val="20"/>
+                <w:szCs w:val="20"/>
+              </w:rPr>
+              <w:t>разработчик</w:t>
+            </w:r>
+            <w:proofErr w:type="spellEnd"/>
           </w:p>
         </w:tc>
       </w:tr>
@@ -878,15 +1000,57 @@
                 <w:szCs w:val="20"/>
               </w:rPr>
             </w:pPr>
-            <w:r>
-              <w:rPr>
-                <w:i/>
-                <w:iCs/>
-                <w:sz w:val="20"/>
-                <w:szCs w:val="20"/>
-              </w:rPr>
-              <w:t>Борисов Денис Сергеевич</w:t>
-            </w:r>
+            <w:proofErr w:type="spellStart"/>
+            <w:r>
+              <w:rPr>
+                <w:i/>
+                <w:iCs/>
+                <w:sz w:val="20"/>
+                <w:szCs w:val="20"/>
+              </w:rPr>
+              <w:t>Борисов</w:t>
+            </w:r>
+            <w:proofErr w:type="spellEnd"/>
+            <w:r>
+              <w:rPr>
+                <w:i/>
+                <w:iCs/>
+                <w:sz w:val="20"/>
+                <w:szCs w:val="20"/>
+              </w:rPr>
+              <w:t xml:space="preserve"> </w:t>
+            </w:r>
+            <w:proofErr w:type="spellStart"/>
+            <w:r>
+              <w:rPr>
+                <w:i/>
+                <w:iCs/>
+                <w:sz w:val="20"/>
+                <w:szCs w:val="20"/>
+              </w:rPr>
+              <w:t>Денис</w:t>
+            </w:r>
+            <w:proofErr w:type="spellEnd"/>
+            <w:r>
+              <w:rPr>
+                <w:i/>
+                <w:iCs/>
+                <w:sz w:val="20"/>
+                <w:szCs w:val="20"/>
+              </w:rPr>
+              <w:t xml:space="preserve"> </w:t>
+            </w:r>
+            <w:proofErr w:type="spellStart"/>
+            <w:r>
+              <w:rPr>
+                <w:i/>
+                <w:iCs/>
+                <w:sz w:val="20"/>
+                <w:szCs w:val="20"/>
+              </w:rPr>
+              <w:t>Сергеевич</w:t>
+            </w:r>
+            <w:proofErr w:type="spellEnd"/>
           </w:p>
         </w:tc>
         <w:tc>
@@ -947,8 +1111,21 @@
                 <w:sz w:val="20"/>
                 <w:szCs w:val="20"/>
               </w:rPr>
-              <w:t>Backend-разработчик</w:t>
-            </w:r>
+              <w:t>Backend-</w:t>
+            </w:r>
+            <w:proofErr w:type="spellStart"/>
+            <w:r>
+              <w:rPr>
+                <w:rFonts w:eastAsia="Times New Roman"/>
+                <w:i/>
+                <w:iCs/>
+                <w:color w:val="000000"/>
+                <w:sz w:val="20"/>
+                <w:szCs w:val="20"/>
+              </w:rPr>
+              <w:t>разработчик</w:t>
+            </w:r>
+            <w:proofErr w:type="spellEnd"/>
           </w:p>
         </w:tc>
       </w:tr>
@@ -1007,15 +1184,57 @@
                 <w:szCs w:val="20"/>
               </w:rPr>
             </w:pPr>
-            <w:r>
-              <w:rPr>
-                <w:i/>
-                <w:iCs/>
-                <w:sz w:val="20"/>
-                <w:szCs w:val="20"/>
-              </w:rPr>
-              <w:t>Ветошкина София Владимировна</w:t>
-            </w:r>
+            <w:proofErr w:type="spellStart"/>
+            <w:r>
+              <w:rPr>
+                <w:i/>
+                <w:iCs/>
+                <w:sz w:val="20"/>
+                <w:szCs w:val="20"/>
+              </w:rPr>
+              <w:t>Ветошкина</w:t>
+            </w:r>
+            <w:proofErr w:type="spellEnd"/>
+            <w:r>
+              <w:rPr>
+                <w:i/>
+                <w:iCs/>
+                <w:sz w:val="20"/>
+                <w:szCs w:val="20"/>
+              </w:rPr>
+              <w:t xml:space="preserve"> </w:t>
+            </w:r>
+            <w:proofErr w:type="spellStart"/>
+            <w:r>
+              <w:rPr>
+                <w:i/>
+                <w:iCs/>
+                <w:sz w:val="20"/>
+                <w:szCs w:val="20"/>
+              </w:rPr>
+              <w:t>София</w:t>
+            </w:r>
+            <w:proofErr w:type="spellEnd"/>
+            <w:r>
+              <w:rPr>
+                <w:i/>
+                <w:iCs/>
+                <w:sz w:val="20"/>
+                <w:szCs w:val="20"/>
+              </w:rPr>
+              <w:t xml:space="preserve"> </w:t>
+            </w:r>
+            <w:proofErr w:type="spellStart"/>
+            <w:r>
+              <w:rPr>
+                <w:i/>
+                <w:iCs/>
+                <w:sz w:val="20"/>
+                <w:szCs w:val="20"/>
+              </w:rPr>
+              <w:t>Владимировна</w:t>
+            </w:r>
+            <w:proofErr w:type="spellEnd"/>
           </w:p>
         </w:tc>
         <w:tc>
@@ -1076,8 +1295,21 @@
                 <w:sz w:val="20"/>
                 <w:szCs w:val="20"/>
               </w:rPr>
-              <w:t>Frontend-разработчик</w:t>
-            </w:r>
+              <w:t>Frontend-</w:t>
+            </w:r>
+            <w:proofErr w:type="spellStart"/>
+            <w:r>
+              <w:rPr>
+                <w:rFonts w:eastAsia="Times New Roman"/>
+                <w:i/>
+                <w:iCs/>
+                <w:color w:val="000000"/>
+                <w:sz w:val="20"/>
+                <w:szCs w:val="20"/>
+              </w:rPr>
+              <w:t>разработчик</w:t>
+            </w:r>
+            <w:proofErr w:type="spellEnd"/>
           </w:p>
         </w:tc>
       </w:tr>
@@ -1143,8 +1375,19 @@
                 <w:sz w:val="20"/>
                 <w:szCs w:val="20"/>
               </w:rPr>
-              <w:t>Власко Михаил Михайлович</w:t>
-            </w:r>
+              <w:t xml:space="preserve">Власко Михаил </w:t>
+            </w:r>
+            <w:proofErr w:type="spellStart"/>
+            <w:r>
+              <w:rPr>
+                <w:i/>
+                <w:iCs/>
+                <w:sz w:val="20"/>
+                <w:szCs w:val="20"/>
+              </w:rPr>
+              <w:t>Михайлович</w:t>
+            </w:r>
+            <w:proofErr w:type="spellEnd"/>
           </w:p>
         </w:tc>
         <w:tc>
@@ -1196,17 +1439,67 @@
                 <w:szCs w:val="20"/>
               </w:rPr>
             </w:pPr>
-            <w:r>
-              <w:rPr>
-                <w:rFonts w:eastAsia="Times New Roman"/>
-                <w:i/>
-                <w:iCs/>
-                <w:color w:val="000000"/>
-                <w:sz w:val="20"/>
-                <w:szCs w:val="20"/>
-              </w:rPr>
-              <w:t>Технический писатель, Backend-разработчик</w:t>
-            </w:r>
+            <w:proofErr w:type="spellStart"/>
+            <w:r>
+              <w:rPr>
+                <w:rFonts w:eastAsia="Times New Roman"/>
+                <w:i/>
+                <w:iCs/>
+                <w:color w:val="000000"/>
+                <w:sz w:val="20"/>
+                <w:szCs w:val="20"/>
+              </w:rPr>
+              <w:t>Технический</w:t>
+            </w:r>
+            <w:proofErr w:type="spellEnd"/>
+            <w:r>
+              <w:rPr>
+                <w:rFonts w:eastAsia="Times New Roman"/>
+                <w:i/>
+                <w:iCs/>
+                <w:color w:val="000000"/>
+                <w:sz w:val="20"/>
+                <w:szCs w:val="20"/>
+              </w:rPr>
+              <w:t xml:space="preserve"> </w:t>
+            </w:r>
+            <w:proofErr w:type="spellStart"/>
+            <w:r>
+              <w:rPr>
+                <w:rFonts w:eastAsia="Times New Roman"/>
+                <w:i/>
+                <w:iCs/>
+                <w:color w:val="000000"/>
+                <w:sz w:val="20"/>
+                <w:szCs w:val="20"/>
+              </w:rPr>
+              <w:t>писатель</w:t>
+            </w:r>
+            <w:proofErr w:type="spellEnd"/>
+            <w:r>
+              <w:rPr>
+                <w:rFonts w:eastAsia="Times New Roman"/>
+                <w:i/>
+                <w:iCs/>
+                <w:color w:val="000000"/>
+                <w:sz w:val="20"/>
+                <w:szCs w:val="20"/>
+              </w:rPr>
+              <w:t>, Backend-</w:t>
+            </w:r>
+            <w:proofErr w:type="spellStart"/>
+            <w:r>
+              <w:rPr>
+                <w:rFonts w:eastAsia="Times New Roman"/>
+                <w:i/>
+                <w:iCs/>
+                <w:color w:val="000000"/>
+                <w:sz w:val="20"/>
+                <w:szCs w:val="20"/>
+              </w:rPr>
+              <w:t>разработчик</w:t>
+            </w:r>
+            <w:proofErr w:type="spellEnd"/>
           </w:p>
         </w:tc>
       </w:tr>
@@ -1265,15 +1558,57 @@
                 <w:szCs w:val="20"/>
               </w:rPr>
             </w:pPr>
-            <w:r>
-              <w:rPr>
-                <w:i/>
-                <w:iCs/>
-                <w:sz w:val="20"/>
-                <w:szCs w:val="20"/>
-              </w:rPr>
-              <w:t>Жуховицкий Александр Дмитриевич</w:t>
-            </w:r>
+            <w:proofErr w:type="spellStart"/>
+            <w:r>
+              <w:rPr>
+                <w:i/>
+                <w:iCs/>
+                <w:sz w:val="20"/>
+                <w:szCs w:val="20"/>
+              </w:rPr>
+              <w:t>Жуховицкий</w:t>
+            </w:r>
+            <w:proofErr w:type="spellEnd"/>
+            <w:r>
+              <w:rPr>
+                <w:i/>
+                <w:iCs/>
+                <w:sz w:val="20"/>
+                <w:szCs w:val="20"/>
+              </w:rPr>
+              <w:t xml:space="preserve"> </w:t>
+            </w:r>
+            <w:proofErr w:type="spellStart"/>
+            <w:r>
+              <w:rPr>
+                <w:i/>
+                <w:iCs/>
+                <w:sz w:val="20"/>
+                <w:szCs w:val="20"/>
+              </w:rPr>
+              <w:t>Александр</w:t>
+            </w:r>
+            <w:proofErr w:type="spellEnd"/>
+            <w:r>
+              <w:rPr>
+                <w:i/>
+                <w:iCs/>
+                <w:sz w:val="20"/>
+                <w:szCs w:val="20"/>
+              </w:rPr>
+              <w:t xml:space="preserve"> </w:t>
+            </w:r>
+            <w:proofErr w:type="spellStart"/>
+            <w:r>
+              <w:rPr>
+                <w:i/>
+                <w:iCs/>
+                <w:sz w:val="20"/>
+                <w:szCs w:val="20"/>
+              </w:rPr>
+              <w:t>Дмитриевич</w:t>
+            </w:r>
+            <w:proofErr w:type="spellEnd"/>
           </w:p>
         </w:tc>
         <w:tc>
@@ -1334,8 +1669,21 @@
                 <w:sz w:val="20"/>
                 <w:szCs w:val="20"/>
               </w:rPr>
-              <w:t>Backend-разработчик</w:t>
-            </w:r>
+              <w:t>Backend-</w:t>
+            </w:r>
+            <w:proofErr w:type="spellStart"/>
+            <w:r>
+              <w:rPr>
+                <w:rFonts w:eastAsia="Times New Roman"/>
+                <w:i/>
+                <w:iCs/>
+                <w:color w:val="000000"/>
+                <w:sz w:val="20"/>
+                <w:szCs w:val="20"/>
+              </w:rPr>
+              <w:t>разработчик</w:t>
+            </w:r>
+            <w:proofErr w:type="spellEnd"/>
           </w:p>
         </w:tc>
       </w:tr>
@@ -1394,15 +1742,57 @@
                 <w:szCs w:val="20"/>
               </w:rPr>
             </w:pPr>
-            <w:r>
-              <w:rPr>
-                <w:i/>
-                <w:iCs/>
-                <w:sz w:val="20"/>
-                <w:szCs w:val="20"/>
-              </w:rPr>
-              <w:t>Михайлов Александр Денисович</w:t>
-            </w:r>
+            <w:proofErr w:type="spellStart"/>
+            <w:r>
+              <w:rPr>
+                <w:i/>
+                <w:iCs/>
+                <w:sz w:val="20"/>
+                <w:szCs w:val="20"/>
+              </w:rPr>
+              <w:t>Михайлов</w:t>
+            </w:r>
+            <w:proofErr w:type="spellEnd"/>
+            <w:r>
+              <w:rPr>
+                <w:i/>
+                <w:iCs/>
+                <w:sz w:val="20"/>
+                <w:szCs w:val="20"/>
+              </w:rPr>
+              <w:t xml:space="preserve"> </w:t>
+            </w:r>
+            <w:proofErr w:type="spellStart"/>
+            <w:r>
+              <w:rPr>
+                <w:i/>
+                <w:iCs/>
+                <w:sz w:val="20"/>
+                <w:szCs w:val="20"/>
+              </w:rPr>
+              <w:t>Александр</w:t>
+            </w:r>
+            <w:proofErr w:type="spellEnd"/>
+            <w:r>
+              <w:rPr>
+                <w:i/>
+                <w:iCs/>
+                <w:sz w:val="20"/>
+                <w:szCs w:val="20"/>
+              </w:rPr>
+              <w:t xml:space="preserve"> </w:t>
+            </w:r>
+            <w:proofErr w:type="spellStart"/>
+            <w:r>
+              <w:rPr>
+                <w:i/>
+                <w:iCs/>
+                <w:sz w:val="20"/>
+                <w:szCs w:val="20"/>
+              </w:rPr>
+              <w:t>Денисович</w:t>
+            </w:r>
+            <w:proofErr w:type="spellEnd"/>
           </w:p>
         </w:tc>
         <w:tc>
@@ -1486,8 +1876,21 @@
                 <w:sz w:val="20"/>
                 <w:szCs w:val="20"/>
               </w:rPr>
-              <w:t>Fullstack-разработчик</w:t>
-            </w:r>
+              <w:t>Fullstack-</w:t>
+            </w:r>
+            <w:proofErr w:type="spellStart"/>
+            <w:r>
+              <w:rPr>
+                <w:rFonts w:eastAsia="Times New Roman"/>
+                <w:i/>
+                <w:iCs/>
+                <w:color w:val="000000"/>
+                <w:sz w:val="20"/>
+                <w:szCs w:val="20"/>
+              </w:rPr>
+              <w:t>разработчик</w:t>
+            </w:r>
+            <w:proofErr w:type="spellEnd"/>
           </w:p>
         </w:tc>
       </w:tr>
@@ -1546,15 +1949,57 @@
                 <w:szCs w:val="20"/>
               </w:rPr>
             </w:pPr>
-            <w:r>
-              <w:rPr>
-                <w:i/>
-                <w:iCs/>
-                <w:sz w:val="20"/>
-                <w:szCs w:val="20"/>
-              </w:rPr>
-              <w:t>Никитцев Антон Валерьевич</w:t>
-            </w:r>
+            <w:proofErr w:type="spellStart"/>
+            <w:r>
+              <w:rPr>
+                <w:i/>
+                <w:iCs/>
+                <w:sz w:val="20"/>
+                <w:szCs w:val="20"/>
+              </w:rPr>
+              <w:t>Никитцев</w:t>
+            </w:r>
+            <w:proofErr w:type="spellEnd"/>
+            <w:r>
+              <w:rPr>
+                <w:i/>
+                <w:iCs/>
+                <w:sz w:val="20"/>
+                <w:szCs w:val="20"/>
+              </w:rPr>
+              <w:t xml:space="preserve"> </w:t>
+            </w:r>
+            <w:proofErr w:type="spellStart"/>
+            <w:r>
+              <w:rPr>
+                <w:i/>
+                <w:iCs/>
+                <w:sz w:val="20"/>
+                <w:szCs w:val="20"/>
+              </w:rPr>
+              <w:t>Антон</w:t>
+            </w:r>
+            <w:proofErr w:type="spellEnd"/>
+            <w:r>
+              <w:rPr>
+                <w:i/>
+                <w:iCs/>
+                <w:sz w:val="20"/>
+                <w:szCs w:val="20"/>
+              </w:rPr>
+              <w:t xml:space="preserve"> </w:t>
+            </w:r>
+            <w:proofErr w:type="spellStart"/>
+            <w:r>
+              <w:rPr>
+                <w:i/>
+                <w:iCs/>
+                <w:sz w:val="20"/>
+                <w:szCs w:val="20"/>
+              </w:rPr>
+              <w:t>Валерьевич</w:t>
+            </w:r>
+            <w:proofErr w:type="spellEnd"/>
           </w:p>
         </w:tc>
         <w:tc>
@@ -1615,8 +2060,21 @@
                 <w:sz w:val="20"/>
                 <w:szCs w:val="20"/>
               </w:rPr>
-              <w:t>Fullstack-разработчик</w:t>
-            </w:r>
+              <w:t>Fullstack-</w:t>
+            </w:r>
+            <w:proofErr w:type="spellStart"/>
+            <w:r>
+              <w:rPr>
+                <w:rFonts w:eastAsia="Times New Roman"/>
+                <w:i/>
+                <w:iCs/>
+                <w:color w:val="000000"/>
+                <w:sz w:val="20"/>
+                <w:szCs w:val="20"/>
+              </w:rPr>
+              <w:t>разработчик</w:t>
+            </w:r>
+            <w:proofErr w:type="spellEnd"/>
           </w:p>
         </w:tc>
       </w:tr>
@@ -1675,15 +2133,57 @@
                 <w:szCs w:val="20"/>
               </w:rPr>
             </w:pPr>
-            <w:r>
-              <w:rPr>
-                <w:i/>
-                <w:iCs/>
-                <w:sz w:val="20"/>
-                <w:szCs w:val="20"/>
-              </w:rPr>
-              <w:t>Слободин Никита Алексеевич</w:t>
-            </w:r>
+            <w:proofErr w:type="spellStart"/>
+            <w:r>
+              <w:rPr>
+                <w:i/>
+                <w:iCs/>
+                <w:sz w:val="20"/>
+                <w:szCs w:val="20"/>
+              </w:rPr>
+              <w:t>Слободин</w:t>
+            </w:r>
+            <w:proofErr w:type="spellEnd"/>
+            <w:r>
+              <w:rPr>
+                <w:i/>
+                <w:iCs/>
+                <w:sz w:val="20"/>
+                <w:szCs w:val="20"/>
+              </w:rPr>
+              <w:t xml:space="preserve"> </w:t>
+            </w:r>
+            <w:proofErr w:type="spellStart"/>
+            <w:r>
+              <w:rPr>
+                <w:i/>
+                <w:iCs/>
+                <w:sz w:val="20"/>
+                <w:szCs w:val="20"/>
+              </w:rPr>
+              <w:t>Никита</w:t>
+            </w:r>
+            <w:proofErr w:type="spellEnd"/>
+            <w:r>
+              <w:rPr>
+                <w:i/>
+                <w:iCs/>
+                <w:sz w:val="20"/>
+                <w:szCs w:val="20"/>
+              </w:rPr>
+              <w:t xml:space="preserve"> </w:t>
+            </w:r>
+            <w:proofErr w:type="spellStart"/>
+            <w:r>
+              <w:rPr>
+                <w:i/>
+                <w:iCs/>
+                <w:sz w:val="20"/>
+                <w:szCs w:val="20"/>
+              </w:rPr>
+              <w:t>Алексеевич</w:t>
+            </w:r>
+            <w:proofErr w:type="spellEnd"/>
           </w:p>
         </w:tc>
         <w:tc>
@@ -1744,8 +2244,21 @@
                 <w:sz w:val="20"/>
                 <w:szCs w:val="20"/>
               </w:rPr>
-              <w:t>ML-инженер</w:t>
-            </w:r>
+              <w:t>ML-</w:t>
+            </w:r>
+            <w:proofErr w:type="spellStart"/>
+            <w:r>
+              <w:rPr>
+                <w:rFonts w:eastAsia="Times New Roman"/>
+                <w:i/>
+                <w:iCs/>
+                <w:color w:val="000000"/>
+                <w:sz w:val="20"/>
+                <w:szCs w:val="20"/>
+              </w:rPr>
+              <w:t>инженер</w:t>
+            </w:r>
+            <w:proofErr w:type="spellEnd"/>
           </w:p>
         </w:tc>
       </w:tr>
@@ -1804,15 +2317,57 @@
                 <w:szCs w:val="20"/>
               </w:rPr>
             </w:pPr>
-            <w:r>
-              <w:rPr>
-                <w:i/>
-                <w:iCs/>
-                <w:sz w:val="20"/>
-                <w:szCs w:val="20"/>
-              </w:rPr>
-              <w:t>Штыхно Илья Алексеевич</w:t>
-            </w:r>
+            <w:proofErr w:type="spellStart"/>
+            <w:r>
+              <w:rPr>
+                <w:i/>
+                <w:iCs/>
+                <w:sz w:val="20"/>
+                <w:szCs w:val="20"/>
+              </w:rPr>
+              <w:t>Штыхно</w:t>
+            </w:r>
+            <w:proofErr w:type="spellEnd"/>
+            <w:r>
+              <w:rPr>
+                <w:i/>
+                <w:iCs/>
+                <w:sz w:val="20"/>
+                <w:szCs w:val="20"/>
+              </w:rPr>
+              <w:t xml:space="preserve"> </w:t>
+            </w:r>
+            <w:proofErr w:type="spellStart"/>
+            <w:r>
+              <w:rPr>
+                <w:i/>
+                <w:iCs/>
+                <w:sz w:val="20"/>
+                <w:szCs w:val="20"/>
+              </w:rPr>
+              <w:t>Илья</w:t>
+            </w:r>
+            <w:proofErr w:type="spellEnd"/>
+            <w:r>
+              <w:rPr>
+                <w:i/>
+                <w:iCs/>
+                <w:sz w:val="20"/>
+                <w:szCs w:val="20"/>
+              </w:rPr>
+              <w:t xml:space="preserve"> </w:t>
+            </w:r>
+            <w:proofErr w:type="spellStart"/>
+            <w:r>
+              <w:rPr>
+                <w:i/>
+                <w:iCs/>
+                <w:sz w:val="20"/>
+                <w:szCs w:val="20"/>
+              </w:rPr>
+              <w:t>Алексеевич</w:t>
+            </w:r>
+            <w:proofErr w:type="spellEnd"/>
           </w:p>
         </w:tc>
         <w:tc>
@@ -1896,8 +2451,21 @@
                 <w:sz w:val="20"/>
                 <w:szCs w:val="20"/>
               </w:rPr>
-              <w:t>ML-инженер</w:t>
-            </w:r>
+              <w:t>ML-</w:t>
+            </w:r>
+            <w:proofErr w:type="spellStart"/>
+            <w:r>
+              <w:rPr>
+                <w:rFonts w:eastAsia="Times New Roman"/>
+                <w:i/>
+                <w:iCs/>
+                <w:color w:val="000000"/>
+                <w:sz w:val="20"/>
+                <w:szCs w:val="20"/>
+              </w:rPr>
+              <w:t>инженер</w:t>
+            </w:r>
+            <w:proofErr w:type="spellEnd"/>
           </w:p>
         </w:tc>
       </w:tr>
@@ -1956,17 +2524,67 @@
                 <w:szCs w:val="20"/>
               </w:rPr>
             </w:pPr>
-            <w:r>
-              <w:rPr>
-                <w:rFonts w:eastAsia="Times New Roman"/>
-                <w:i/>
-                <w:iCs/>
-                <w:color w:val="000000"/>
-                <w:sz w:val="20"/>
-                <w:szCs w:val="20"/>
-              </w:rPr>
-              <w:t>Юсупов Артём Маратович</w:t>
-            </w:r>
+            <w:proofErr w:type="spellStart"/>
+            <w:r>
+              <w:rPr>
+                <w:rFonts w:eastAsia="Times New Roman"/>
+                <w:i/>
+                <w:iCs/>
+                <w:color w:val="000000"/>
+                <w:sz w:val="20"/>
+                <w:szCs w:val="20"/>
+              </w:rPr>
+              <w:t>Юсупов</w:t>
+            </w:r>
+            <w:proofErr w:type="spellEnd"/>
+            <w:r>
+              <w:rPr>
+                <w:rFonts w:eastAsia="Times New Roman"/>
+                <w:i/>
+                <w:iCs/>
+                <w:color w:val="000000"/>
+                <w:sz w:val="20"/>
+                <w:szCs w:val="20"/>
+              </w:rPr>
+              <w:t xml:space="preserve"> </w:t>
+            </w:r>
+            <w:proofErr w:type="spellStart"/>
+            <w:r>
+              <w:rPr>
+                <w:rFonts w:eastAsia="Times New Roman"/>
+                <w:i/>
+                <w:iCs/>
+                <w:color w:val="000000"/>
+                <w:sz w:val="20"/>
+                <w:szCs w:val="20"/>
+              </w:rPr>
+              <w:t>Артём</w:t>
+            </w:r>
+            <w:proofErr w:type="spellEnd"/>
+            <w:r>
+              <w:rPr>
+                <w:rFonts w:eastAsia="Times New Roman"/>
+                <w:i/>
+                <w:iCs/>
+                <w:color w:val="000000"/>
+                <w:sz w:val="20"/>
+                <w:szCs w:val="20"/>
+              </w:rPr>
+              <w:t xml:space="preserve"> </w:t>
+            </w:r>
+            <w:proofErr w:type="spellStart"/>
+            <w:r>
+              <w:rPr>
+                <w:rFonts w:eastAsia="Times New Roman"/>
+                <w:i/>
+                <w:iCs/>
+                <w:color w:val="000000"/>
+                <w:sz w:val="20"/>
+                <w:szCs w:val="20"/>
+              </w:rPr>
+              <w:t>Маратович</w:t>
+            </w:r>
+            <w:proofErr w:type="spellEnd"/>
           </w:p>
         </w:tc>
         <w:tc>
@@ -2027,8 +2645,21 @@
                 <w:sz w:val="20"/>
                 <w:szCs w:val="20"/>
               </w:rPr>
-              <w:t>ML-инженер</w:t>
-            </w:r>
+              <w:t>ML-</w:t>
+            </w:r>
+            <w:proofErr w:type="spellStart"/>
+            <w:r>
+              <w:rPr>
+                <w:rFonts w:eastAsia="Times New Roman"/>
+                <w:i/>
+                <w:iCs/>
+                <w:color w:val="000000"/>
+                <w:sz w:val="20"/>
+                <w:szCs w:val="20"/>
+              </w:rPr>
+              <w:t>инженер</w:t>
+            </w:r>
+            <w:proofErr w:type="spellEnd"/>
           </w:p>
         </w:tc>
       </w:tr>
@@ -2085,17 +2716,67 @@
                 <w:szCs w:val="20"/>
               </w:rPr>
             </w:pPr>
-            <w:r>
-              <w:rPr>
-                <w:rFonts w:eastAsia="Times New Roman"/>
-                <w:i/>
-                <w:iCs/>
-                <w:color w:val="000000"/>
-                <w:sz w:val="20"/>
-                <w:szCs w:val="20"/>
-              </w:rPr>
-              <w:t>Яковлев Вадим Дмитриевич</w:t>
-            </w:r>
+            <w:proofErr w:type="spellStart"/>
+            <w:r>
+              <w:rPr>
+                <w:rFonts w:eastAsia="Times New Roman"/>
+                <w:i/>
+                <w:iCs/>
+                <w:color w:val="000000"/>
+                <w:sz w:val="20"/>
+                <w:szCs w:val="20"/>
+              </w:rPr>
+              <w:t>Яковлев</w:t>
+            </w:r>
+            <w:proofErr w:type="spellEnd"/>
+            <w:r>
+              <w:rPr>
+                <w:rFonts w:eastAsia="Times New Roman"/>
+                <w:i/>
+                <w:iCs/>
+                <w:color w:val="000000"/>
+                <w:sz w:val="20"/>
+                <w:szCs w:val="20"/>
+              </w:rPr>
+              <w:t xml:space="preserve"> </w:t>
+            </w:r>
+            <w:proofErr w:type="spellStart"/>
+            <w:r>
+              <w:rPr>
+                <w:rFonts w:eastAsia="Times New Roman"/>
+                <w:i/>
+                <w:iCs/>
+                <w:color w:val="000000"/>
+                <w:sz w:val="20"/>
+                <w:szCs w:val="20"/>
+              </w:rPr>
+              <w:t>Вадим</w:t>
+            </w:r>
+            <w:proofErr w:type="spellEnd"/>
+            <w:r>
+              <w:rPr>
+                <w:rFonts w:eastAsia="Times New Roman"/>
+                <w:i/>
+                <w:iCs/>
+                <w:color w:val="000000"/>
+                <w:sz w:val="20"/>
+                <w:szCs w:val="20"/>
+              </w:rPr>
+              <w:t xml:space="preserve"> </w:t>
+            </w:r>
+            <w:proofErr w:type="spellStart"/>
+            <w:r>
+              <w:rPr>
+                <w:rFonts w:eastAsia="Times New Roman"/>
+                <w:i/>
+                <w:iCs/>
+                <w:color w:val="000000"/>
+                <w:sz w:val="20"/>
+                <w:szCs w:val="20"/>
+              </w:rPr>
+              <w:t>Дмитриевич</w:t>
+            </w:r>
+            <w:proofErr w:type="spellEnd"/>
           </w:p>
         </w:tc>
         <w:tc>
@@ -2156,8 +2837,21 @@
                 <w:sz w:val="20"/>
                 <w:szCs w:val="20"/>
               </w:rPr>
-              <w:t>Frontend-разработчик</w:t>
-            </w:r>
+              <w:t>Frontend-</w:t>
+            </w:r>
+            <w:proofErr w:type="spellStart"/>
+            <w:r>
+              <w:rPr>
+                <w:rFonts w:eastAsia="Times New Roman"/>
+                <w:i/>
+                <w:iCs/>
+                <w:color w:val="000000"/>
+                <w:sz w:val="20"/>
+                <w:szCs w:val="20"/>
+              </w:rPr>
+              <w:t>разработчик</w:t>
+            </w:r>
+            <w:proofErr w:type="spellEnd"/>
           </w:p>
         </w:tc>
       </w:tr>
@@ -4070,6 +4764,7 @@
           <w:u w:color="000000"/>
         </w:rPr>
       </w:pPr>
+      <w:proofErr w:type="spellStart"/>
       <w:r>
         <w:rPr>
           <w:spacing w:val="0"/>
@@ -4077,6 +4772,29 @@
           <w:lang w:val="en-US"/>
         </w:rPr>
         <w:t>SignalR</w:t>
+      </w:r>
+      <w:proofErr w:type="spellEnd"/>
+    </w:p>
+    <w:p>
+      <w:pPr>
+        <w:pStyle w:val="a8"/>
+        <w:numPr>
+          <w:ilvl w:val="2"/>
+          <w:numId w:val="5"/>
+        </w:numPr>
+        <w:spacing w:after="200" w:line="240" w:lineRule="auto"/>
+        <w:rPr>
+          <w:spacing w:val="0"/>
+          <w:u w:color="000000"/>
+        </w:rPr>
+      </w:pPr>
+      <w:r>
+        <w:rPr>
+          <w:spacing w:val="0"/>
+          <w:u w:color="000000"/>
+          <w:lang w:val="en-US"/>
+        </w:rPr>
+        <w:t>Spring Boot (Java)</w:t>
       </w:r>
     </w:p>
     <w:p>
@@ -4180,6 +4898,7 @@
           <w:u w:color="000000"/>
         </w:rPr>
       </w:pPr>
+      <w:proofErr w:type="spellStart"/>
       <w:r>
         <w:rPr>
           <w:spacing w:val="0"/>
@@ -4188,6 +4907,7 @@
         </w:rPr>
         <w:t>Shadcn</w:t>
       </w:r>
+      <w:proofErr w:type="spellEnd"/>
     </w:p>
     <w:p>
       <w:pPr>
@@ -4246,6 +4966,7 @@
           <w:u w:color="000000"/>
         </w:rPr>
       </w:pPr>
+      <w:proofErr w:type="spellStart"/>
       <w:r>
         <w:rPr>
           <w:spacing w:val="0"/>
@@ -4254,6 +4975,7 @@
         </w:rPr>
         <w:t>Tensorflow</w:t>
       </w:r>
+      <w:proofErr w:type="spellEnd"/>
     </w:p>
     <w:p>
       <w:pPr>
@@ -4268,6 +4990,7 @@
           <w:u w:color="000000"/>
         </w:rPr>
       </w:pPr>
+      <w:proofErr w:type="spellStart"/>
       <w:r>
         <w:rPr>
           <w:spacing w:val="0"/>
@@ -4276,6 +4999,7 @@
         </w:rPr>
         <w:t>Pytorch</w:t>
       </w:r>
+      <w:proofErr w:type="spellEnd"/>
     </w:p>
     <w:p>
       <w:pPr>
@@ -4290,6 +5014,7 @@
           <w:u w:color="000000"/>
         </w:rPr>
       </w:pPr>
+      <w:proofErr w:type="spellStart"/>
       <w:r>
         <w:rPr>
           <w:spacing w:val="0"/>
@@ -4298,6 +5023,7 @@
         </w:rPr>
         <w:t>Geotools</w:t>
       </w:r>
+      <w:proofErr w:type="spellEnd"/>
     </w:p>
     <w:p>
       <w:pPr>
@@ -4318,8 +5044,18 @@
           <w:u w:color="000000"/>
           <w:lang w:val="en-US"/>
         </w:rPr>
-        <w:t>Docker compose</w:t>
-      </w:r>
+        <w:t xml:space="preserve">Docker </w:t>
+      </w:r>
+      <w:proofErr w:type="gramStart"/>
+      <w:r>
+        <w:rPr>
+          <w:spacing w:val="0"/>
+          <w:u w:color="000000"/>
+          <w:lang w:val="en-US"/>
+        </w:rPr>
+        <w:t>compose</w:t>
+      </w:r>
+      <w:proofErr w:type="gramEnd"/>
     </w:p>
     <w:p>
       <w:pPr>
@@ -4334,13 +5070,23 @@
           <w:u w:color="000000"/>
         </w:rPr>
       </w:pPr>
+      <w:proofErr w:type="spellStart"/>
       <w:r>
         <w:rPr>
           <w:spacing w:val="0"/>
           <w:u w:color="000000"/>
           <w:lang w:val="en-US"/>
         </w:rPr>
-        <w:t>Github actions</w:t>
+        <w:t>Github</w:t>
+      </w:r>
+      <w:proofErr w:type="spellEnd"/>
+      <w:r>
+        <w:rPr>
+          <w:spacing w:val="0"/>
+          <w:u w:color="000000"/>
+          <w:lang w:val="en-US"/>
+        </w:rPr>
+        <w:t xml:space="preserve"> actions</w:t>
       </w:r>
     </w:p>
     <w:p>
@@ -4406,6 +5152,7 @@
           </w:rPr>
           <w:t>://</w:t>
         </w:r>
+        <w:proofErr w:type="spellStart"/>
         <w:r>
           <w:rPr>
             <w:rStyle w:val="a3"/>
@@ -4414,6 +5161,7 @@
           </w:rPr>
           <w:t>github</w:t>
         </w:r>
+        <w:proofErr w:type="spellEnd"/>
         <w:r>
           <w:rPr>
             <w:rStyle w:val="a3"/>
@@ -4451,6 +5199,7 @@
           </w:rPr>
           <w:t>/</w:t>
         </w:r>
+        <w:proofErr w:type="spellStart"/>
         <w:r>
           <w:rPr>
             <w:rStyle w:val="a3"/>
@@ -4459,6 +5208,7 @@
           </w:rPr>
           <w:t>UnspokenTeam</w:t>
         </w:r>
+        <w:proofErr w:type="spellEnd"/>
         <w:r>
           <w:rPr>
             <w:rStyle w:val="a3"/>
@@ -4519,6 +5269,18 @@
     <w:p>
       <w:pPr>
         <w:pStyle w:val="a8"/>
+        <w:spacing w:after="200" w:line="240" w:lineRule="auto"/>
+        <w:ind w:left="960"/>
+        <w:rPr>
+          <w:rStyle w:val="a9"/>
+          <w:spacing w:val="0"/>
+          <w:u w:color="000000"/>
+        </w:rPr>
+      </w:pPr>
+    </w:p>
+    <w:p>
+      <w:pPr>
+        <w:pStyle w:val="a8"/>
         <w:numPr>
           <w:ilvl w:val="0"/>
           <w:numId w:val="2"/>
@@ -4536,6 +5298,7 @@
           <w:spacing w:val="0"/>
           <w:u w:color="000000"/>
         </w:rPr>
+        <w:lastRenderedPageBreak/>
         <w:t>Данные</w:t>
       </w:r>
     </w:p>
@@ -4559,7 +5322,6 @@
           <w:u w:color="000000"/>
           <w:lang w:val="en-US"/>
         </w:rPr>
-        <w:lastRenderedPageBreak/>
         <w:t>PASTIS (Processing of Agricultural Satellite Time Series) (</w:t>
       </w:r>
       <w:hyperlink r:id="rId10" w:history="1">
@@ -4636,13 +5398,23 @@
           <w:lang w:val="en-US"/>
         </w:rPr>
       </w:pPr>
+      <w:proofErr w:type="spellStart"/>
       <w:r>
         <w:rPr>
           <w:spacing w:val="0"/>
           <w:u w:color="000000"/>
           <w:lang w:val="en-US"/>
         </w:rPr>
-        <w:t>UAVid (Unmanned Aerial Vehicle Video Dataset) (</w:t>
+        <w:t>UAVid</w:t>
+      </w:r>
+      <w:proofErr w:type="spellEnd"/>
+      <w:r>
+        <w:rPr>
+          <w:spacing w:val="0"/>
+          <w:u w:color="000000"/>
+          <w:lang w:val="en-US"/>
+        </w:rPr>
+        <w:t xml:space="preserve"> (Unmanned Aerial Vehicle Video Dataset) (</w:t>
       </w:r>
       <w:hyperlink r:id="rId12" w:history="1">
         <w:r>

</xml_diff>